<commit_message>
final tweaks to manuscript files for submission
</commit_message>
<xml_diff>
--- a/manuscript/manuscript_blinded.docx
+++ b/manuscript/manuscript_blinded.docx
@@ -2,13 +2,13 @@
 <file path=word/document.xml><?xml version="1.0" encoding="utf-8"?>
 <w:document xmlns:w="http://schemas.openxmlformats.org/wordprocessingml/2006/main" xmlns:m="http://schemas.openxmlformats.org/officeDocument/2006/math" xmlns:r="http://schemas.openxmlformats.org/officeDocument/2006/relationships" xmlns:o="urn:schemas-microsoft-com:office:office" xmlns:v="urn:schemas-microsoft-com:vml" xmlns:w10="urn:schemas-microsoft-com:office:word" xmlns:a="http://schemas.openxmlformats.org/drawingml/2006/main" xmlns:pic="http://schemas.openxmlformats.org/drawingml/2006/picture" xmlns:wp="http://schemas.openxmlformats.org/drawingml/2006/wordprocessingDrawing">
   <w:body>
-    <w:bookmarkStart w:id="20" w:name="abstract"/>
+    <w:bookmarkStart w:id="25" w:name="Xd9ba19fb659015cdd1fc38a9816e42d4618c536"/>
     <w:p>
       <w:pPr>
         <w:pStyle w:val="Heading1"/>
       </w:pPr>
       <w:r>
-        <w:t xml:space="preserve">Abstract</w:t>
+        <w:t xml:space="preserve">Childhood adversity is not associated with lowered inhibition, but lower perceptual processing: A Drift Diffusion Model analysis</w:t>
       </w:r>
     </w:p>
     <w:p>
@@ -16,55 +16,156 @@
         <w:pStyle w:val="FirstParagraph"/>
       </w:pPr>
       <w:r>
-        <w:t xml:space="preserve">It is well-established that individuals who grew up in adverse conditions tend to be slower on the Flanker Task.</w:t>
-      </w:r>
-      <w:r>
-        <w:t xml:space="preserve"> </w:t>
-      </w:r>
-      <w:r>
-        <w:t xml:space="preserve">This finding is typically interpreted to reflect difficulty inhibiting distractions.</w:t>
-      </w:r>
-      <w:r>
-        <w:t xml:space="preserve"> </w:t>
-      </w:r>
-      <w:r>
-        <w:t xml:space="preserve">However, it might result from slower general cognitive processes (e.g., reduced general processing speed), rather than the specific ability of inhibition.</w:t>
-      </w:r>
-      <w:r>
-        <w:t xml:space="preserve"> </w:t>
-      </w:r>
-      <w:r>
-        <w:t xml:space="preserve">We used Drift Diffusion Modeling in three online studies (total N = 1560) with young adults to understand associations of adversity with Flanker performance.</w:t>
-      </w:r>
-      <w:r>
-        <w:t xml:space="preserve"> </w:t>
-      </w:r>
-      <w:r>
-        <w:t xml:space="preserve">We find no associations between exposure to violence and unpredictability with inhibition.</w:t>
-      </w:r>
-      <w:r>
-        <w:t xml:space="preserve"> </w:t>
-      </w:r>
-      <w:r>
-        <w:t xml:space="preserve">Yet, although mixed, violence and unpredictability exposure were associated with lower strength of perceptual input–—how well someone can process target and distractor information alike.</w:t>
-      </w:r>
-      <w:r>
-        <w:t xml:space="preserve"> </w:t>
-      </w:r>
-      <w:r>
-        <w:t xml:space="preserve">Finally, people with lower strength of perceptual input processed information more holistically, focusing less on details.</w:t>
-      </w:r>
-      <w:r>
-        <w:t xml:space="preserve"> </w:t>
-      </w:r>
-      <w:r>
-        <w:t xml:space="preserve">Thus, lowered Flanker performance does not necessarily imply lowered inhibition ability.</w:t>
-      </w:r>
-      <w:r>
-        <w:t xml:space="preserve"> </w:t>
-      </w:r>
-      <w:r>
-        <w:t xml:space="preserve">Cognitive modeling might reveal a different picture of abilities in adverse conditions.</w:t>
+        <w:t xml:space="preserve">The predominant view in developmental psychology is that exposure to adversity impairs cognitive abilities.</w:t>
+      </w:r>
+      <w:r>
+        <w:t xml:space="preserve"> </w:t>
+      </w:r>
+      <w:r>
+        <w:t xml:space="preserve">This view is supported by decades of research showing that people living in high-adversity contexts tend to score lower on a variety of cognitive tests</w:t>
+      </w:r>
+      <w:r>
+        <w:t xml:space="preserve"> </w:t>
+      </w:r>
+      <w:r>
+        <w:t xml:space="preserve">(Hackman et al., 2010; Ursache &amp; Noble, 2016)</w:t>
+      </w:r>
+      <w:r>
+        <w:t xml:space="preserve">.</w:t>
+      </w:r>
+      <w:r>
+        <w:t xml:space="preserve"> </w:t>
+      </w:r>
+      <w:r>
+        <w:t xml:space="preserve">Recent adaptation-based perspectives, however, have argued that people from adversity may also develop intact, or enhanced, abilities for solving problems in high-adversity contexts</w:t>
+      </w:r>
+      <w:r>
+        <w:t xml:space="preserve"> </w:t>
+      </w:r>
+      <w:r>
+        <w:t xml:space="preserve">(Ellis et al., 2017; Frankenhuis &amp; Weerth, 2013)</w:t>
+      </w:r>
+      <w:r>
+        <w:t xml:space="preserve">.</w:t>
+      </w:r>
+      <w:r>
+        <w:t xml:space="preserve"> </w:t>
+      </w:r>
+      <w:r>
+        <w:t xml:space="preserve">Adaptation- and deficit-based perspectives are considered complimentary.</w:t>
+      </w:r>
+      <w:r>
+        <w:t xml:space="preserve"> </w:t>
+      </w:r>
+      <w:r>
+        <w:t xml:space="preserve">For instance, adversity may impair some cognitive processes, yet enhance others.</w:t>
+      </w:r>
+      <w:r>
+        <w:t xml:space="preserve"> </w:t>
+      </w:r>
+      <w:r>
+        <w:t xml:space="preserve">Despite their compatibility, few studies have investigated how the interplay of impaired and enhanced abilities shapes performance.</w:t>
+      </w:r>
+      <w:r>
+        <w:t xml:space="preserve"> </w:t>
+      </w:r>
+      <w:r>
+        <w:t xml:space="preserve">In this paper, across three preregistered online experiments, we used cognitive modeling to derive a process-level understanding of the association between childhood adversity and performance on the Flanker Task, a popular measure of cognitive control</w:t>
+      </w:r>
+      <w:r>
+        <w:t xml:space="preserve"> </w:t>
+      </w:r>
+      <w:r>
+        <w:t xml:space="preserve">(Ridderinkhof et al., 2021)</w:t>
+      </w:r>
+      <w:r>
+        <w:t xml:space="preserve">.</w:t>
+      </w:r>
+    </w:p>
+    <w:bookmarkStart w:id="20" w:name="attention-in-adverse-conditions"/>
+    <w:p>
+      <w:pPr>
+        <w:pStyle w:val="Heading2"/>
+      </w:pPr>
+      <w:r>
+        <w:t xml:space="preserve">Attention in adverse conditions</w:t>
+      </w:r>
+    </w:p>
+    <w:p>
+      <w:pPr>
+        <w:pStyle w:val="FirstParagraph"/>
+      </w:pPr>
+      <w:r>
+        <w:t xml:space="preserve">It is well-established that early-life adversity is associated with deficits in the ability to inhibit distracting, goal-irrelevant information</w:t>
+      </w:r>
+      <w:r>
+        <w:t xml:space="preserve"> </w:t>
+      </w:r>
+      <w:r>
+        <w:t xml:space="preserve">(Hackman et al., 2010; Ursache &amp; Noble, 2016)</w:t>
+      </w:r>
+      <w:r>
+        <w:t xml:space="preserve">.</w:t>
+      </w:r>
+      <w:r>
+        <w:t xml:space="preserve"> </w:t>
+      </w:r>
+      <w:r>
+        <w:t xml:space="preserve">One of the leading paradigms in this literature is the Flanker Task</w:t>
+      </w:r>
+      <w:r>
+        <w:t xml:space="preserve"> </w:t>
+      </w:r>
+      <w:r>
+        <w:t xml:space="preserve">(Eriksen &amp; Eriksen, 1974)</w:t>
+      </w:r>
+      <w:r>
+        <w:t xml:space="preserve">.</w:t>
+      </w:r>
+      <w:r>
+        <w:t xml:space="preserve"> </w:t>
+      </w:r>
+      <w:r>
+        <w:t xml:space="preserve">On this task, participants typically see five arrows in a horizontal orientation, and are asked to indicate the direction of the central arrow.</w:t>
+      </w:r>
+      <w:r>
+        <w:t xml:space="preserve"> </w:t>
+      </w:r>
+      <w:r>
+        <w:t xml:space="preserve">The flanking arrows point in the opposite direction on half of the trials, leading to interference that participants must inhibit.</w:t>
+      </w:r>
+      <w:r>
+        <w:t xml:space="preserve"> </w:t>
+      </w:r>
+      <w:r>
+        <w:t xml:space="preserve">Slower performance on the Flanker has been documented for children and adults with lower childhood socioeconomic status</w:t>
+      </w:r>
+      <w:r>
+        <w:t xml:space="preserve"> </w:t>
+      </w:r>
+      <w:r>
+        <w:t xml:space="preserve">(SES; Farah et al., 2006; Mezzacappa, 2004; Noble et al., 2005)</w:t>
+      </w:r>
+      <w:r>
+        <w:t xml:space="preserve"> </w:t>
+      </w:r>
+      <w:r>
+        <w:t xml:space="preserve">and more environmental unpredictability</w:t>
+      </w:r>
+      <w:r>
+        <w:t xml:space="preserve"> </w:t>
+      </w:r>
+      <w:r>
+        <w:t xml:space="preserve">(Fields et al., 2021; Mittal et al., 2015)</w:t>
+      </w:r>
+      <w:r>
+        <w:t xml:space="preserve">.</w:t>
+      </w:r>
+      <w:r>
+        <w:t xml:space="preserve"> </w:t>
+      </w:r>
+      <w:r>
+        <w:t xml:space="preserve">These findings are typically interpreted as indicating a deficit in the ability to inhibit distractions.</w:t>
       </w:r>
     </w:p>
     <w:p>
@@ -72,52 +173,13 @@
         <w:pStyle w:val="BodyText"/>
       </w:pPr>
       <w:r>
-        <w:rPr>
-          <w:iCs/>
-          <w:i/>
-        </w:rPr>
-        <w:t xml:space="preserve">Key-words:</w:t>
-      </w:r>
-      <w:r>
-        <w:t xml:space="preserve"> </w:t>
-      </w:r>
-      <w:r>
-        <w:t xml:space="preserve">childhood adversity, inhibition, Flanker, Drift Diffusion Modeling</w:t>
-      </w:r>
-    </w:p>
-    <w:p>
-      <w:r>
-        <w:br w:type="page"/>
-      </w:r>
-    </w:p>
-    <w:bookmarkEnd w:id="20"/>
-    <w:bookmarkStart w:id="26" w:name="Xd9ba19fb659015cdd1fc38a9816e42d4618c536"/>
-    <w:p>
-      <w:pPr>
-        <w:pStyle w:val="Heading1"/>
-      </w:pPr>
-      <w:r>
-        <w:t xml:space="preserve">Childhood adversity is not associated with lowered inhibition, but lower perceptual processing: A Drift Diffusion Model analysis</w:t>
-      </w:r>
-    </w:p>
-    <w:p>
-      <w:pPr>
-        <w:pStyle w:val="FirstParagraph"/>
-      </w:pPr>
-      <w:r>
-        <w:t xml:space="preserve">The predominant view in developmental psychology is that exposure to adversity impairs cognitive abilities.</w:t>
-      </w:r>
-      <w:r>
-        <w:t xml:space="preserve"> </w:t>
-      </w:r>
-      <w:r>
-        <w:t xml:space="preserve">This view is supported by decades of research showing that people living in high-adversity contexts tend to score lower on a variety of cognitive tests</w:t>
-      </w:r>
-      <w:r>
-        <w:t xml:space="preserve"> </w:t>
-      </w:r>
-      <w:r>
-        <w:t xml:space="preserve">(Hackman et al., 2010; Ursache &amp; Noble, 2016)</w:t>
+        <w:t xml:space="preserve">Nonetheless, some recent studies suggest that growing up in adversity may also be associated with improved abilities such as attention shifting</w:t>
+      </w:r>
+      <w:r>
+        <w:t xml:space="preserve"> </w:t>
+      </w:r>
+      <w:r>
+        <w:t xml:space="preserve">(Fields et al., 2021; Mittal et al., 2015; Young et al., 2022; but see Nweze et al., 2021)</w:t>
       </w:r>
       <w:r>
         <w:t xml:space="preserve">.</w:t>
@@ -126,13 +188,19 @@
         <w:t xml:space="preserve"> </w:t>
       </w:r>
       <w:r>
-        <w:t xml:space="preserve">Recent adaptation-based perspectives, however, have argued that people from adversity may also develop intact, or enhanced, abilities for solving problems in high-adversity contexts</w:t>
-      </w:r>
-      <w:r>
-        <w:t xml:space="preserve"> </w:t>
-      </w:r>
-      <w:r>
-        <w:t xml:space="preserve">(Ellis et al., 2017; Frankenhuis &amp; Weerth, 2013)</w:t>
+        <w:t xml:space="preserve">Some studies found deficit patterns on the Flanker alongside enhancements on other aspects of attention within the same participants.</w:t>
+      </w:r>
+      <w:r>
+        <w:t xml:space="preserve"> </w:t>
+      </w:r>
+      <w:r>
+        <w:t xml:space="preserve">For example, in one study, children with lower SES performed less well on the Flanker, but outperformed children from higher SES on orienting their attention to salient cues and, peripheral cues</w:t>
+      </w:r>
+      <w:r>
+        <w:t xml:space="preserve"> </w:t>
+      </w:r>
+      <w:r>
+        <w:t xml:space="preserve">(Mezzacappa, 2004)</w:t>
       </w:r>
       <w:r>
         <w:t xml:space="preserve">.</w:t>
@@ -141,120 +209,16 @@
         <w:t xml:space="preserve"> </w:t>
       </w:r>
       <w:r>
-        <w:t xml:space="preserve">Adaptation- and deficit-based perspectives are considered complimentary.</w:t>
-      </w:r>
-      <w:r>
-        <w:t xml:space="preserve"> </w:t>
-      </w:r>
-      <w:r>
-        <w:t xml:space="preserve">For instance, adversity may impair some cognitive processes, yet enhance others.</w:t>
-      </w:r>
-      <w:r>
-        <w:t xml:space="preserve"> </w:t>
-      </w:r>
-      <w:r>
-        <w:t xml:space="preserve">Despite their compatibility, few studies have investigated how the interplay of impaired and enhanced abilities shapes performance.</w:t>
-      </w:r>
-      <w:r>
-        <w:t xml:space="preserve"> </w:t>
-      </w:r>
-      <w:r>
-        <w:t xml:space="preserve">In this paper, across three preregistered online experiments, we used cognitive modeling to derive a process-level understanding of the association between childhood adversity and performance on the Flanker Task, a popular measure of cognitive control</w:t>
-      </w:r>
-      <w:r>
-        <w:t xml:space="preserve"> </w:t>
-      </w:r>
-      <w:r>
-        <w:t xml:space="preserve">(Ridderinkhof et al., 2021)</w:t>
+        <w:t xml:space="preserve">Similarly, children with more caregiver switches (an indicator of unpredictability) were found to perform less well on the Flanker, but outperformed children with fewer caregiver switches on shifting their attention between different task goals</w:t>
+      </w:r>
+      <w:r>
+        <w:t xml:space="preserve"> </w:t>
+      </w:r>
+      <w:r>
+        <w:t xml:space="preserve">(Fields et al., 2021)</w:t>
       </w:r>
       <w:r>
         <w:t xml:space="preserve">.</w:t>
-      </w:r>
-    </w:p>
-    <w:bookmarkStart w:id="21" w:name="attention-in-adverse-conditions"/>
-    <w:p>
-      <w:pPr>
-        <w:pStyle w:val="Heading2"/>
-      </w:pPr>
-      <w:r>
-        <w:t xml:space="preserve">Attention in adverse conditions</w:t>
-      </w:r>
-    </w:p>
-    <w:p>
-      <w:pPr>
-        <w:pStyle w:val="FirstParagraph"/>
-      </w:pPr>
-      <w:r>
-        <w:t xml:space="preserve">It is well-established that early-life adversity is associated with deficits in the ability to inhibit distracting, goal-irrelevant information</w:t>
-      </w:r>
-      <w:r>
-        <w:t xml:space="preserve"> </w:t>
-      </w:r>
-      <w:r>
-        <w:t xml:space="preserve">(Hackman et al., 2010; Ursache &amp; Noble, 2016)</w:t>
-      </w:r>
-      <w:r>
-        <w:t xml:space="preserve">.</w:t>
-      </w:r>
-      <w:r>
-        <w:t xml:space="preserve"> </w:t>
-      </w:r>
-      <w:r>
-        <w:t xml:space="preserve">One of the leading paradigms in this literature is the Flanker Task</w:t>
-      </w:r>
-      <w:r>
-        <w:t xml:space="preserve"> </w:t>
-      </w:r>
-      <w:r>
-        <w:t xml:space="preserve">(Eriksen &amp; Eriksen, 1974)</w:t>
-      </w:r>
-      <w:r>
-        <w:t xml:space="preserve">.</w:t>
-      </w:r>
-      <w:r>
-        <w:t xml:space="preserve"> </w:t>
-      </w:r>
-      <w:r>
-        <w:t xml:space="preserve">On this task, participants typically see five arrows in a horizontal orientation, and are asked to indicate the direction of the central arrow.</w:t>
-      </w:r>
-      <w:r>
-        <w:t xml:space="preserve"> </w:t>
-      </w:r>
-      <w:r>
-        <w:t xml:space="preserve">The flanking arrows point in the opposite direction on half of the trials, leading to interference that participants must inhibit.</w:t>
-      </w:r>
-      <w:r>
-        <w:t xml:space="preserve"> </w:t>
-      </w:r>
-      <w:r>
-        <w:t xml:space="preserve">Slower performance on the Flanker has been documented for children and adults with lower childhood socioeconomic status</w:t>
-      </w:r>
-      <w:r>
-        <w:t xml:space="preserve"> </w:t>
-      </w:r>
-      <w:r>
-        <w:t xml:space="preserve">(SES; Farah et al., 2006; Mezzacappa, 2004; Noble et al., 2005)</w:t>
-      </w:r>
-      <w:r>
-        <w:t xml:space="preserve"> </w:t>
-      </w:r>
-      <w:r>
-        <w:t xml:space="preserve">and more environmental unpredictability</w:t>
-      </w:r>
-      <w:r>
-        <w:t xml:space="preserve"> </w:t>
-      </w:r>
-      <w:r>
-        <w:t xml:space="preserve">(Fields et al., 2021; Mittal et al., 2015)</w:t>
-      </w:r>
-      <w:r>
-        <w:t xml:space="preserve">.</w:t>
-      </w:r>
-      <w:r>
-        <w:t xml:space="preserve"> </w:t>
-      </w:r>
-      <w:r>
-        <w:t xml:space="preserve">These findings are typically interpreted as indicating a deficit in the ability to inhibit distractions.</w:t>
       </w:r>
     </w:p>
     <w:p>
@@ -262,13 +226,13 @@
         <w:pStyle w:val="BodyText"/>
       </w:pPr>
       <w:r>
-        <w:t xml:space="preserve">Nonetheless, some recent studies suggest that growing up in adversity may also be associated with improved abilities such as attention shifting</w:t>
-      </w:r>
-      <w:r>
-        <w:t xml:space="preserve"> </w:t>
-      </w:r>
-      <w:r>
-        <w:t xml:space="preserve">(Fields et al., 2021; Mittal et al., 2015; Young et al., 2022; but see Nweze et al., 2021)</w:t>
+        <w:t xml:space="preserve">Performance on attention tasks could reflect developmental adaptation to adverse environments</w:t>
+      </w:r>
+      <w:r>
+        <w:t xml:space="preserve"> </w:t>
+      </w:r>
+      <w:r>
+        <w:t xml:space="preserve">(Blair &amp; Raver, 2012; D’angiulli et al., 2012; Frankenhuis, Young, et al., 2020; Mittal et al., 2015)</w:t>
       </w:r>
       <w:r>
         <w:t xml:space="preserve">.</w:t>
@@ -277,13 +241,31 @@
         <w:t xml:space="preserve"> </w:t>
       </w:r>
       <w:r>
-        <w:t xml:space="preserve">Some studies found deficit patterns on the Flanker alongside enhancements on other aspects of attention within the same participants.</w:t>
-      </w:r>
-      <w:r>
-        <w:t xml:space="preserve"> </w:t>
-      </w:r>
-      <w:r>
-        <w:t xml:space="preserve">For example, in one study, children with lower SES performed less well on the Flanker, but outperformed children from higher SES on orienting their attention to salient cues and, peripheral cues</w:t>
+        <w:t xml:space="preserve">In unpredictable or threatening conditions, the ability to detect salient peripheral information (e.g., distant noises or approaching individuals) could help to more quickly detect and act on potential threats.</w:t>
+      </w:r>
+      <w:r>
+        <w:t xml:space="preserve"> </w:t>
+      </w:r>
+      <w:r>
+        <w:t xml:space="preserve">Over time, cognitive adaptations to such conditions could result in a general tendency to use a more diffuse scope of attention, leading to an enhanced ability to keep track of the broader environment.</w:t>
+      </w:r>
+      <w:r>
+        <w:t xml:space="preserve"> </w:t>
+      </w:r>
+      <w:r>
+        <w:t xml:space="preserve">In line with this hypothesis, people with lower SES respond more strongly to auditory distractors</w:t>
+      </w:r>
+      <w:r>
+        <w:t xml:space="preserve"> </w:t>
+      </w:r>
+      <w:r>
+        <w:t xml:space="preserve">(Giuliano et al., 2018; Hao &amp; Hu, 2022; Stevens et al., 2009)</w:t>
+      </w:r>
+      <w:r>
+        <w:t xml:space="preserve"> </w:t>
+      </w:r>
+      <w:r>
+        <w:t xml:space="preserve">and are faster to orient their attention to peripheral visual information</w:t>
       </w:r>
       <w:r>
         <w:t xml:space="preserve"> </w:t>
@@ -298,16 +280,13 @@
         <w:t xml:space="preserve"> </w:t>
       </w:r>
       <w:r>
-        <w:t xml:space="preserve">Similarly, children with more caregiver switches (an indicator of unpredictability) were found to perform less well on the Flanker, but outperformed children with fewer caregiver switches on shifting their attention between different task goals</w:t>
-      </w:r>
-      <w:r>
-        <w:t xml:space="preserve"> </w:t>
-      </w:r>
-      <w:r>
-        <w:t xml:space="preserve">(Fields et al., 2021)</w:t>
-      </w:r>
-      <w:r>
-        <w:t xml:space="preserve">.</w:t>
+        <w:t xml:space="preserve">While potentially adaptive, a more diffuse scope of attention could come at the cost of lowered ability to ignore irrelevant distractors.</w:t>
+      </w:r>
+      <w:r>
+        <w:t xml:space="preserve"> </w:t>
+      </w:r>
+      <w:r>
+        <w:t xml:space="preserve">This could compromise more long-term goal-directed behavior, especially in chaotic environments (e.g., a noisy classroom or a busy street).</w:t>
       </w:r>
     </w:p>
     <w:p>
@@ -315,13 +294,25 @@
         <w:pStyle w:val="BodyText"/>
       </w:pPr>
       <w:r>
-        <w:t xml:space="preserve">Performance on attention tasks could reflect developmental adaptation to adverse environments</w:t>
-      </w:r>
-      <w:r>
-        <w:t xml:space="preserve"> </w:t>
-      </w:r>
-      <w:r>
-        <w:t xml:space="preserve">(Blair &amp; Raver, 2012; D’angiulli et al., 2012; Frankenhuis, Young, et al., 2020; Mittal et al., 2015)</w:t>
+        <w:t xml:space="preserve">Thus, lowered performance on tasks like the Flanker could reflect either a cognitive impairment or a difference in attentional strategies.</w:t>
+      </w:r>
+      <w:r>
+        <w:t xml:space="preserve"> </w:t>
+      </w:r>
+      <w:r>
+        <w:t xml:space="preserve">Distinguishing between these two possibilities is challenging for two reasons.</w:t>
+      </w:r>
+      <w:r>
+        <w:t xml:space="preserve"> </w:t>
+      </w:r>
+      <w:r>
+        <w:t xml:space="preserve">First, few studies in the adversity literature have measured performance differences on different attention tasks within the same individual</w:t>
+      </w:r>
+      <w:r>
+        <w:t xml:space="preserve"> </w:t>
+      </w:r>
+      <w:r>
+        <w:t xml:space="preserve">(Mezzacappa, 2004; Mittal et al., 2015)</w:t>
       </w:r>
       <w:r>
         <w:t xml:space="preserve">.</w:t>
@@ -330,37 +321,19 @@
         <w:t xml:space="preserve"> </w:t>
       </w:r>
       <w:r>
-        <w:t xml:space="preserve">In unpredictable or threatening conditions, the ability to detect salient peripheral information (e.g., distant noises or approaching individuals) could help to more quickly detect and act on potential threats.</w:t>
-      </w:r>
-      <w:r>
-        <w:t xml:space="preserve"> </w:t>
-      </w:r>
-      <w:r>
-        <w:t xml:space="preserve">Over time, cognitive adaptations to such conditions could result in a general tendency to use a more diffuse scope of attention, leading to an enhanced ability to keep track of the broader environment.</w:t>
-      </w:r>
-      <w:r>
-        <w:t xml:space="preserve"> </w:t>
-      </w:r>
-      <w:r>
-        <w:t xml:space="preserve">In line with this hypothesis, people with lower SES respond more strongly to auditory distractors</w:t>
-      </w:r>
-      <w:r>
-        <w:t xml:space="preserve"> </w:t>
-      </w:r>
-      <w:r>
-        <w:t xml:space="preserve">(Giuliano et al., 2018; Hao &amp; Hu, 2022; Stevens et al., 2009)</w:t>
-      </w:r>
-      <w:r>
-        <w:t xml:space="preserve"> </w:t>
-      </w:r>
-      <w:r>
-        <w:t xml:space="preserve">and are faster to orient their attention to peripheral visual information</w:t>
-      </w:r>
-      <w:r>
-        <w:t xml:space="preserve"> </w:t>
-      </w:r>
-      <w:r>
-        <w:t xml:space="preserve">(Mezzacappa, 2004)</w:t>
+        <w:t xml:space="preserve">Thus, it is unclear whether lowered inhibition is related to enhanced processing of peripheral information in people from from adverse backgrounds.</w:t>
+      </w:r>
+      <w:r>
+        <w:t xml:space="preserve"> </w:t>
+      </w:r>
+      <w:r>
+        <w:t xml:space="preserve">Second, performance on inhibition tasks is—beyond the ability to inhibit distractors—also influenced by other factors, such as a person’s general processing speed and response caution</w:t>
+      </w:r>
+      <w:r>
+        <w:t xml:space="preserve"> </w:t>
+      </w:r>
+      <w:r>
+        <w:t xml:space="preserve">(Hedge et al., 2022; Löffler et al., 2022)</w:t>
       </w:r>
       <w:r>
         <w:t xml:space="preserve">.</w:t>
@@ -369,79 +342,17 @@
         <w:t xml:space="preserve"> </w:t>
       </w:r>
       <w:r>
-        <w:t xml:space="preserve">While potentially adaptive, a more diffuse scope of attention could come at the cost of lowered ability to ignore irrelevant distractors.</w:t>
-      </w:r>
-      <w:r>
-        <w:t xml:space="preserve"> </w:t>
-      </w:r>
-      <w:r>
-        <w:t xml:space="preserve">This could compromise more long-term goal-directed behavior, especially in chaotic environments (e.g., a noisy classroom or a busy street).</w:t>
+        <w:t xml:space="preserve">This means that lowered performance on inhibition tasks does not necessarily reflect inhibition difficulties.</w:t>
+      </w:r>
+      <w:r>
+        <w:t xml:space="preserve"> </w:t>
+      </w:r>
+      <w:r>
+        <w:t xml:space="preserve">In other words, we should consider cognitive processes other than ability when drawing inferences based on inhibition tasks.</w:t>
       </w:r>
     </w:p>
-    <w:p>
-      <w:pPr>
-        <w:pStyle w:val="BodyText"/>
-      </w:pPr>
-      <w:r>
-        <w:t xml:space="preserve">Thus, lowered performance on tasks like the Flanker could reflect either a cognitive impairment or a difference in attentional strategies.</w:t>
-      </w:r>
-      <w:r>
-        <w:t xml:space="preserve"> </w:t>
-      </w:r>
-      <w:r>
-        <w:t xml:space="preserve">Distinguishing between these two possibilities is challenging for two reasons.</w:t>
-      </w:r>
-      <w:r>
-        <w:t xml:space="preserve"> </w:t>
-      </w:r>
-      <w:r>
-        <w:t xml:space="preserve">First, few studies in the adversity literature have measured performance differences on different attention tasks within the same individual</w:t>
-      </w:r>
-      <w:r>
-        <w:t xml:space="preserve"> </w:t>
-      </w:r>
-      <w:r>
-        <w:t xml:space="preserve">(Mezzacappa, 2004; Mittal et al., 2015)</w:t>
-      </w:r>
-      <w:r>
-        <w:t xml:space="preserve">.</w:t>
-      </w:r>
-      <w:r>
-        <w:t xml:space="preserve"> </w:t>
-      </w:r>
-      <w:r>
-        <w:t xml:space="preserve">Thus, it is unclear whether lowered inhibition is related to enhanced processing of peripheral information in people from from adverse backgrounds.</w:t>
-      </w:r>
-      <w:r>
-        <w:t xml:space="preserve"> </w:t>
-      </w:r>
-      <w:r>
-        <w:t xml:space="preserve">Second, performance on inhibition tasks is—beyond the ability to inhibit distractors—also influenced by other factors, such as a person’s general processing speed and response caution</w:t>
-      </w:r>
-      <w:r>
-        <w:t xml:space="preserve"> </w:t>
-      </w:r>
-      <w:r>
-        <w:t xml:space="preserve">(Hedge et al., 2022; Löffler et al., 2022)</w:t>
-      </w:r>
-      <w:r>
-        <w:t xml:space="preserve">.</w:t>
-      </w:r>
-      <w:r>
-        <w:t xml:space="preserve"> </w:t>
-      </w:r>
-      <w:r>
-        <w:t xml:space="preserve">This means that lowered performance on inhibition tasks does not necessarily reflect inhibition difficulties.</w:t>
-      </w:r>
-      <w:r>
-        <w:t xml:space="preserve"> </w:t>
-      </w:r>
-      <w:r>
-        <w:t xml:space="preserve">In other words, we should consider cognitive processes other than ability when drawing inferences based on inhibition tasks.</w:t>
-      </w:r>
-    </w:p>
-    <w:bookmarkEnd w:id="21"/>
-    <w:bookmarkStart w:id="25" w:name="X298b056f4580c47cb1abbd847c9fb9e6de4f220"/>
+    <w:bookmarkEnd w:id="20"/>
+    <w:bookmarkStart w:id="24" w:name="X298b056f4580c47cb1abbd847c9fb9e6de4f220"/>
     <w:p>
       <w:pPr>
         <w:pStyle w:val="Heading2"/>
@@ -759,18 +670,18 @@
                 <wp:inline>
                   <wp:extent cx="5943600" cy="5510112"/>
                   <wp:effectExtent b="0" l="0" r="0" t="0"/>
-                  <wp:docPr descr="" title="" id="23" name="Picture"/>
+                  <wp:docPr descr="" title="" id="22" name="Picture"/>
                   <a:graphic>
                     <a:graphicData uri="http://schemas.openxmlformats.org/drawingml/2006/picture">
                       <pic:pic>
                         <pic:nvPicPr>
-                          <pic:cNvPr descr="figures/fig1.png" id="24" name="Picture"/>
+                          <pic:cNvPr descr="figures/fig1.png" id="23" name="Picture"/>
                           <pic:cNvPicPr>
                             <a:picLocks noChangeArrowheads="1" noChangeAspect="1"/>
                           </pic:cNvPicPr>
                         </pic:nvPicPr>
                         <pic:blipFill>
-                          <a:blip r:embed="rId22"/>
+                          <a:blip r:embed="rId21"/>
                           <a:stretch>
                             <a:fillRect/>
                           </a:stretch>
@@ -861,9 +772,9 @@
         </w:tc>
       </w:tr>
     </w:tbl>
+    <w:bookmarkEnd w:id="24"/>
     <w:bookmarkEnd w:id="25"/>
-    <w:bookmarkEnd w:id="26"/>
-    <w:bookmarkStart w:id="28" w:name="overview-of-studies"/>
+    <w:bookmarkStart w:id="27" w:name="overview-of-studies"/>
     <w:p>
       <w:pPr>
         <w:pStyle w:val="Heading1"/>
@@ -932,7 +843,7 @@
       <w:r>
         <w:t xml:space="preserve"> </w:t>
       </w:r>
-      <w:hyperlink r:id="rId27">
+      <w:hyperlink r:id="rId26">
         <w:r>
           <w:rPr>
             <w:rStyle w:val="Hyperlink"/>
@@ -968,8 +879,8 @@
         <w:t xml:space="preserve">For an overview of all deviations from the preregistrations, see section 4 of the supplemental materials.</w:t>
       </w:r>
     </w:p>
-    <w:bookmarkEnd w:id="28"/>
-    <w:bookmarkStart w:id="39" w:name="pilot"/>
+    <w:bookmarkEnd w:id="27"/>
+    <w:bookmarkStart w:id="38" w:name="pilot"/>
     <w:p>
       <w:pPr>
         <w:pStyle w:val="Heading1"/>
@@ -1028,7 +939,7 @@
         <w:t xml:space="preserve">We expected this would result in more experienced interference (as derived from the SSP model).</w:t>
       </w:r>
     </w:p>
-    <w:bookmarkStart w:id="37" w:name="methods"/>
+    <w:bookmarkStart w:id="36" w:name="methods"/>
     <w:p>
       <w:pPr>
         <w:pStyle w:val="Heading2"/>
@@ -1037,7 +948,7 @@
         <w:t xml:space="preserve">Methods</w:t>
       </w:r>
     </w:p>
-    <w:bookmarkStart w:id="31" w:name="participants"/>
+    <w:bookmarkStart w:id="30" w:name="participants"/>
     <w:p>
       <w:pPr>
         <w:pStyle w:val="Heading3"/>
@@ -1053,7 +964,7 @@
       <w:r>
         <w:t xml:space="preserve">Participants were 565 people from the United States aged between 18 and 30 recruited on Prolific Academic (</w:t>
       </w:r>
-      <w:hyperlink r:id="rId29">
+      <w:hyperlink r:id="rId28">
         <w:r>
           <w:rPr>
             <w:rStyle w:val="Hyperlink"/>
@@ -5759,7 +5670,7 @@
       <w:r>
         <w:t xml:space="preserve"> </w:t>
       </w:r>
-      <w:hyperlink r:id="rId30">
+      <w:hyperlink r:id="rId29">
         <w:r>
           <w:rPr>
             <w:rStyle w:val="Hyperlink"/>
@@ -5876,8 +5787,8 @@
         <w:t xml:space="preserve">The final sample consisted of 512 participants.</w:t>
       </w:r>
     </w:p>
-    <w:bookmarkEnd w:id="31"/>
-    <w:bookmarkStart w:id="32" w:name="procedure"/>
+    <w:bookmarkEnd w:id="30"/>
+    <w:bookmarkStart w:id="31" w:name="procedure"/>
     <w:p>
       <w:pPr>
         <w:pStyle w:val="Heading3"/>
@@ -5989,8 +5900,8 @@
         <w:t xml:space="preserve">Participants were paid £4.38 when they reached the end of the experiment.</w:t>
       </w:r>
     </w:p>
-    <w:bookmarkEnd w:id="32"/>
-    <w:bookmarkStart w:id="33" w:name="cogmeasures"/>
+    <w:bookmarkEnd w:id="31"/>
+    <w:bookmarkStart w:id="32" w:name="cogmeasures"/>
     <w:p>
       <w:pPr>
         <w:pStyle w:val="Heading3"/>
@@ -6518,8 +6429,8 @@
         <w:t xml:space="preserve">See the supplemental materials (section 3) for an overview of the fit procedure and model fit across all models.</w:t>
       </w:r>
     </w:p>
-    <w:bookmarkEnd w:id="33"/>
-    <w:bookmarkStart w:id="34" w:name="self-report-measures"/>
+    <w:bookmarkEnd w:id="32"/>
+    <w:bookmarkStart w:id="33" w:name="self-report-measures"/>
     <w:p>
       <w:pPr>
         <w:pStyle w:val="Heading3"/>
@@ -17261,8 +17172,8 @@
         <w:pStyle w:val="BodyText"/>
       </w:pPr>
     </w:p>
-    <w:bookmarkEnd w:id="34"/>
-    <w:bookmarkStart w:id="35" w:name="analysis_plan"/>
+    <w:bookmarkEnd w:id="33"/>
+    <w:bookmarkStart w:id="34" w:name="analysis_plan"/>
     <w:p>
       <w:pPr>
         <w:pStyle w:val="Heading3"/>
@@ -17354,8 +17265,8 @@
         <w:t xml:space="preserve">-distributions and the explained variance in the regression coefficients of each data cleaning decision.</w:t>
       </w:r>
     </w:p>
-    <w:bookmarkEnd w:id="35"/>
-    <w:bookmarkStart w:id="36" w:name="primary-analyses"/>
+    <w:bookmarkEnd w:id="34"/>
+    <w:bookmarkStart w:id="35" w:name="primary-analyses"/>
     <w:p>
       <w:pPr>
         <w:pStyle w:val="Heading3"/>
@@ -17408,9 +17319,9 @@
         <w:t xml:space="preserve">For interference, non-normality was caused by extreme outliers (&gt;3.2SD), which we excluded from the analyses.</w:t>
       </w:r>
     </w:p>
+    <w:bookmarkEnd w:id="35"/>
     <w:bookmarkEnd w:id="36"/>
-    <w:bookmarkEnd w:id="37"/>
-    <w:bookmarkStart w:id="38" w:name="results-and-discussion"/>
+    <w:bookmarkStart w:id="37" w:name="results-and-discussion"/>
     <w:p>
       <w:pPr>
         <w:pStyle w:val="Heading2"/>
@@ -23995,9 +23906,9 @@
         <w:t xml:space="preserve">In Study 1, we aimed to replicate and extend these findings.</w:t>
       </w:r>
     </w:p>
+    <w:bookmarkEnd w:id="37"/>
     <w:bookmarkEnd w:id="38"/>
-    <w:bookmarkEnd w:id="39"/>
-    <w:bookmarkStart w:id="49" w:name="study-1"/>
+    <w:bookmarkStart w:id="48" w:name="study-1"/>
     <w:p>
       <w:pPr>
         <w:pStyle w:val="Heading1"/>
@@ -24098,7 +24009,7 @@
         <w:t xml:space="preserve">As a result, they might not benefit as much from enhanced visual information, yet might be able to better maintain performance with degraded information.</w:t>
       </w:r>
     </w:p>
-    <w:bookmarkStart w:id="45" w:name="methods-1"/>
+    <w:bookmarkStart w:id="44" w:name="methods-1"/>
     <w:p>
       <w:pPr>
         <w:pStyle w:val="Heading2"/>
@@ -24107,7 +24018,7 @@
         <w:t xml:space="preserve">Methods</w:t>
       </w:r>
     </w:p>
-    <w:bookmarkStart w:id="40" w:name="participants-1"/>
+    <w:bookmarkStart w:id="39" w:name="participants-1"/>
     <w:p>
       <w:pPr>
         <w:pStyle w:val="Heading3"/>
@@ -24142,8 +24053,8 @@
         <w:t xml:space="preserve">The final sample consisted of 497 participants.</w:t>
       </w:r>
     </w:p>
-    <w:bookmarkEnd w:id="40"/>
-    <w:bookmarkStart w:id="41" w:name="flanker-task"/>
+    <w:bookmarkEnd w:id="39"/>
+    <w:bookmarkStart w:id="40" w:name="flanker-task"/>
     <w:p>
       <w:pPr>
         <w:pStyle w:val="Heading3"/>
@@ -24281,8 +24192,8 @@
         <w:t xml:space="preserve">Participants completed each condition separately in different blocks, in randomized order.</w:t>
       </w:r>
     </w:p>
-    <w:bookmarkEnd w:id="41"/>
-    <w:bookmarkStart w:id="42" w:name="self-report-measures-1"/>
+    <w:bookmarkEnd w:id="40"/>
+    <w:bookmarkStart w:id="41" w:name="self-report-measures-1"/>
     <w:p>
       <w:pPr>
         <w:pStyle w:val="Heading3"/>
@@ -24299,8 +24210,8 @@
         <w:t xml:space="preserve">The self-report measures were identical to those used in the Pilot.</w:t>
       </w:r>
     </w:p>
-    <w:bookmarkEnd w:id="42"/>
-    <w:bookmarkStart w:id="43" w:name="procedure-1"/>
+    <w:bookmarkEnd w:id="41"/>
+    <w:bookmarkStart w:id="42" w:name="procedure-1"/>
     <w:p>
       <w:pPr>
         <w:pStyle w:val="Heading3"/>
@@ -24329,8 +24240,8 @@
         <w:t xml:space="preserve">Participants were paid £3.75 after they completed the full study.</w:t>
       </w:r>
     </w:p>
-    <w:bookmarkEnd w:id="43"/>
-    <w:bookmarkStart w:id="44" w:name="data-analyses"/>
+    <w:bookmarkEnd w:id="42"/>
+    <w:bookmarkStart w:id="43" w:name="data-analyses"/>
     <w:p>
       <w:pPr>
         <w:pStyle w:val="Heading3"/>
@@ -24495,9 +24406,9 @@
         <w:t xml:space="preserve">In both models, condition was dummy-coded using the standard condition as the reference group.</w:t>
       </w:r>
     </w:p>
+    <w:bookmarkEnd w:id="43"/>
     <w:bookmarkEnd w:id="44"/>
-    <w:bookmarkEnd w:id="45"/>
-    <w:bookmarkStart w:id="48" w:name="results-and-discussion-1"/>
+    <w:bookmarkStart w:id="47" w:name="results-and-discussion-1"/>
     <w:p>
       <w:pPr>
         <w:pStyle w:val="Heading2"/>
@@ -24506,7 +24417,7 @@
         <w:t xml:space="preserve">Results and discussion</w:t>
       </w:r>
     </w:p>
-    <w:bookmarkStart w:id="46" w:name="standard-flanker-performance"/>
+    <w:bookmarkStart w:id="45" w:name="standard-flanker-performance"/>
     <w:p>
       <w:pPr>
         <w:pStyle w:val="Heading3"/>
@@ -27831,8 +27742,8 @@
         <w:t xml:space="preserve">We did not find other significant associations for either violence exposure or unpredictability.</w:t>
       </w:r>
     </w:p>
-    <w:bookmarkEnd w:id="46"/>
-    <w:bookmarkStart w:id="47" w:name="flanker-conditions"/>
+    <w:bookmarkEnd w:id="45"/>
+    <w:bookmarkStart w:id="46" w:name="flanker-conditions"/>
     <w:p>
       <w:pPr>
         <w:pStyle w:val="Heading3"/>
@@ -33090,10 +33001,10 @@
         <w:t xml:space="preserve">This question was the focus of Study 2.</w:t>
       </w:r>
     </w:p>
+    <w:bookmarkEnd w:id="46"/>
     <w:bookmarkEnd w:id="47"/>
     <w:bookmarkEnd w:id="48"/>
-    <w:bookmarkEnd w:id="49"/>
-    <w:bookmarkStart w:id="68" w:name="study-2"/>
+    <w:bookmarkStart w:id="67" w:name="study-2"/>
     <w:p>
       <w:pPr>
         <w:pStyle w:val="Heading1"/>
@@ -33160,7 +33071,7 @@
         <w:t xml:space="preserve">Third, we planned to conduct a within-subjects analysis of Flanker and Global-Local performance to assess whether people with lowered perceptual input on the Flanker Task would also show a more global processing style (rather than a local processing style) on the Global-Local Task.</w:t>
       </w:r>
     </w:p>
-    <w:bookmarkStart w:id="55" w:name="methods-2"/>
+    <w:bookmarkStart w:id="54" w:name="methods-2"/>
     <w:p>
       <w:pPr>
         <w:pStyle w:val="Heading2"/>
@@ -33169,7 +33080,7 @@
         <w:t xml:space="preserve">Methods</w:t>
       </w:r>
     </w:p>
-    <w:bookmarkStart w:id="50" w:name="participants-2"/>
+    <w:bookmarkStart w:id="49" w:name="participants-2"/>
     <w:p>
       <w:pPr>
         <w:pStyle w:val="Heading3"/>
@@ -33222,8 +33133,8 @@
         <w:t xml:space="preserve">The final sample consisted of 551 participants.</w:t>
       </w:r>
     </w:p>
-    <w:bookmarkEnd w:id="50"/>
-    <w:bookmarkStart w:id="51" w:name="measures"/>
+    <w:bookmarkEnd w:id="49"/>
+    <w:bookmarkStart w:id="50" w:name="measures"/>
     <w:p>
       <w:pPr>
         <w:pStyle w:val="Heading3"/>
@@ -33560,8 +33471,8 @@
         <w:t xml:space="preserve">The global and local level never contained the same letter.</w:t>
       </w:r>
     </w:p>
-    <w:bookmarkEnd w:id="51"/>
-    <w:bookmarkStart w:id="52" w:name="procedure-2"/>
+    <w:bookmarkEnd w:id="50"/>
+    <w:bookmarkStart w:id="51" w:name="procedure-2"/>
     <w:p>
       <w:pPr>
         <w:pStyle w:val="Heading3"/>
@@ -33590,8 +33501,8 @@
         <w:t xml:space="preserve">Participants were paid £4.50 when they reached the end of the experiment.</w:t>
       </w:r>
     </w:p>
-    <w:bookmarkEnd w:id="52"/>
-    <w:bookmarkStart w:id="54" w:name="data-analyses-1"/>
+    <w:bookmarkEnd w:id="51"/>
+    <w:bookmarkStart w:id="53" w:name="data-analyses-1"/>
     <w:p>
       <w:pPr>
         <w:pStyle w:val="Heading3"/>
@@ -33626,7 +33537,7 @@
       <w:r>
         <w:t xml:space="preserve"> </w:t>
       </w:r>
-      <w:hyperlink r:id="rId53">
+      <w:hyperlink r:id="rId52">
         <w:r>
           <w:rPr>
             <w:rStyle w:val="Hyperlink"/>
@@ -33774,9 +33685,9 @@
         <w:t xml:space="preserve">We fitted linear mixed effects models with the standardized performance measures as the dependent variable, and adversity type, task (Flanker or Global-Local, sum-coded) and their interaction as independent variables.</w:t>
       </w:r>
     </w:p>
+    <w:bookmarkEnd w:id="53"/>
     <w:bookmarkEnd w:id="54"/>
-    <w:bookmarkEnd w:id="55"/>
-    <w:bookmarkStart w:id="67" w:name="results-and-discussion-2"/>
+    <w:bookmarkStart w:id="66" w:name="results-and-discussion-2"/>
     <w:p>
       <w:pPr>
         <w:pStyle w:val="Heading2"/>
@@ -34215,18 +34126,18 @@
                 <wp:inline>
                   <wp:extent cx="5943600" cy="9245600"/>
                   <wp:effectExtent b="0" l="0" r="0" t="0"/>
-                  <wp:docPr descr="" title="" id="57" name="Picture"/>
+                  <wp:docPr descr="" title="" id="56" name="Picture"/>
                   <a:graphic>
                     <a:graphicData uri="http://schemas.openxmlformats.org/drawingml/2006/picture">
                       <pic:pic>
                         <pic:nvPicPr>
-                          <pic:cNvPr descr="figures/fig2.png" id="58" name="Picture"/>
+                          <pic:cNvPr descr="figures/fig2.png" id="57" name="Picture"/>
                           <pic:cNvPicPr>
                             <a:picLocks noChangeArrowheads="1" noChangeAspect="1"/>
                           </pic:cNvPicPr>
                         </pic:nvPicPr>
                         <pic:blipFill>
-                          <a:blip r:embed="rId56"/>
+                          <a:blip r:embed="rId55"/>
                           <a:stretch>
                             <a:fillRect/>
                           </a:stretch>
@@ -34306,18 +34217,18 @@
                 <wp:inline>
                   <wp:extent cx="5943600" cy="9245600"/>
                   <wp:effectExtent b="0" l="0" r="0" t="0"/>
-                  <wp:docPr descr="" title="" id="60" name="Picture"/>
+                  <wp:docPr descr="" title="" id="59" name="Picture"/>
                   <a:graphic>
                     <a:graphicData uri="http://schemas.openxmlformats.org/drawingml/2006/picture">
                       <pic:pic>
                         <pic:nvPicPr>
-                          <pic:cNvPr descr="figures/fig3.png" id="61" name="Picture"/>
+                          <pic:cNvPr descr="figures/fig3.png" id="60" name="Picture"/>
                           <pic:cNvPicPr>
                             <a:picLocks noChangeArrowheads="1" noChangeAspect="1"/>
                           </pic:cNvPicPr>
                         </pic:nvPicPr>
                         <pic:blipFill>
-                          <a:blip r:embed="rId59"/>
+                          <a:blip r:embed="rId58"/>
                           <a:stretch>
                             <a:fillRect/>
                           </a:stretch>
@@ -34375,7 +34286,7 @@
         <w:pStyle w:val="BodyText"/>
       </w:pPr>
     </w:p>
-    <w:bookmarkStart w:id="62" w:name="global-local-task-performance"/>
+    <w:bookmarkStart w:id="61" w:name="global-local-task-performance"/>
     <w:p>
       <w:pPr>
         <w:pStyle w:val="Heading3"/>
@@ -34762,8 +34673,8 @@
         <w:t xml:space="preserve">= .100).</w:t>
       </w:r>
     </w:p>
-    <w:bookmarkEnd w:id="62"/>
-    <w:bookmarkStart w:id="66" w:name="X7877518797eeab7a97949566a2edf63aac3e7b8"/>
+    <w:bookmarkEnd w:id="61"/>
+    <w:bookmarkStart w:id="65" w:name="X7877518797eeab7a97949566a2edf63aac3e7b8"/>
     <w:p>
       <w:pPr>
         <w:pStyle w:val="Heading3"/>
@@ -35026,18 +34937,18 @@
                 <wp:inline>
                   <wp:extent cx="5943600" cy="6604000"/>
                   <wp:effectExtent b="0" l="0" r="0" t="0"/>
-                  <wp:docPr descr="" title="" id="64" name="Picture"/>
+                  <wp:docPr descr="" title="" id="63" name="Picture"/>
                   <a:graphic>
                     <a:graphicData uri="http://schemas.openxmlformats.org/drawingml/2006/picture">
                       <pic:pic>
                         <pic:nvPicPr>
-                          <pic:cNvPr descr="figures/fig4.png" id="65" name="Picture"/>
+                          <pic:cNvPr descr="figures/fig4.png" id="64" name="Picture"/>
                           <pic:cNvPicPr>
                             <a:picLocks noChangeArrowheads="1" noChangeAspect="1"/>
                           </pic:cNvPicPr>
                         </pic:nvPicPr>
                         <pic:blipFill>
-                          <a:blip r:embed="rId63"/>
+                          <a:blip r:embed="rId62"/>
                           <a:stretch>
                             <a:fillRect/>
                           </a:stretch>
@@ -35147,10 +35058,10 @@
         <w:t xml:space="preserve">The same processing style was observed for participants with more exposure to unpredictability, although they did not show lowered strength of perceptual input.</w:t>
       </w:r>
     </w:p>
+    <w:bookmarkEnd w:id="65"/>
     <w:bookmarkEnd w:id="66"/>
     <w:bookmarkEnd w:id="67"/>
-    <w:bookmarkEnd w:id="68"/>
-    <w:bookmarkStart w:id="69" w:name="exploratory-analyses"/>
+    <w:bookmarkStart w:id="68" w:name="exploratory-analyses"/>
     <w:p>
       <w:pPr>
         <w:pStyle w:val="Heading1"/>
@@ -35424,8 +35335,8 @@
         <w:t xml:space="preserve">Thus, more future-oriented participants processed information more deeply, which might partly be explained by a detail-oriented processing style.</w:t>
       </w:r>
     </w:p>
-    <w:bookmarkEnd w:id="69"/>
-    <w:bookmarkStart w:id="73" w:name="general-discussion"/>
+    <w:bookmarkEnd w:id="68"/>
+    <w:bookmarkStart w:id="72" w:name="general-discussion"/>
     <w:p>
       <w:pPr>
         <w:pStyle w:val="Heading1"/>
@@ -35484,7 +35395,7 @@
         <w:t xml:space="preserve">Across all primary and exploratory analyses, we leveraged multiverse analysis to systematically assess the robustness of our findings against several uncontrollable aspects of the online assessment (e.g., distractions, fullscreen exits).</w:t>
       </w:r>
     </w:p>
-    <w:bookmarkStart w:id="70" w:name="main-insights"/>
+    <w:bookmarkStart w:id="69" w:name="main-insights"/>
     <w:p>
       <w:pPr>
         <w:pStyle w:val="Heading3"/>
@@ -35735,8 +35646,8 @@
         <w:t xml:space="preserve">.</w:t>
       </w:r>
     </w:p>
-    <w:bookmarkEnd w:id="70"/>
-    <w:bookmarkStart w:id="71" w:name="X13f6884f7da762f585b484fdb892a9cfb2743dd"/>
+    <w:bookmarkEnd w:id="69"/>
+    <w:bookmarkStart w:id="70" w:name="X13f6884f7da762f585b484fdb892a9cfb2743dd"/>
     <w:p>
       <w:pPr>
         <w:pStyle w:val="Heading3"/>
@@ -35875,8 +35786,8 @@
         <w:t xml:space="preserve">Future work could assess inhibition more broadly, e.g., by including tasks that are hypothesized to require cognitive or response inhibition.</w:t>
       </w:r>
     </w:p>
-    <w:bookmarkEnd w:id="71"/>
-    <w:bookmarkStart w:id="72" w:name="general-conclusion"/>
+    <w:bookmarkEnd w:id="70"/>
+    <w:bookmarkStart w:id="71" w:name="general-conclusion"/>
     <w:p>
       <w:pPr>
         <w:pStyle w:val="Heading3"/>
@@ -35943,9 +35854,9 @@
         <w:br w:type="page"/>
       </w:r>
     </w:p>
+    <w:bookmarkEnd w:id="71"/>
     <w:bookmarkEnd w:id="72"/>
-    <w:bookmarkEnd w:id="73"/>
-    <w:bookmarkStart w:id="74" w:name="glossary"/>
+    <w:bookmarkStart w:id="73" w:name="glossary"/>
     <w:p>
       <w:pPr>
         <w:pStyle w:val="Heading1"/>
@@ -36217,8 +36128,8 @@
         <w:br w:type="page"/>
       </w:r>
     </w:p>
-    <w:bookmarkEnd w:id="74"/>
-    <w:bookmarkStart w:id="205" w:name="refs"/>
+    <w:bookmarkEnd w:id="73"/>
+    <w:bookmarkStart w:id="204" w:name="refs"/>
     <w:p>
       <w:pPr>
         <w:pStyle w:val="Heading1"/>
@@ -36227,8 +36138,8 @@
         <w:t xml:space="preserve">References</w:t>
       </w:r>
     </w:p>
-    <w:bookmarkStart w:id="204" w:name="refs"/>
-    <w:bookmarkStart w:id="76" w:name="ref-blair_2012"/>
+    <w:bookmarkStart w:id="203" w:name="refs"/>
+    <w:bookmarkStart w:id="75" w:name="ref-blair_2012"/>
     <w:p>
       <w:pPr>
         <w:pStyle w:val="Bibliography"/>
@@ -36265,7 +36176,7 @@
       <w:r>
         <w:t xml:space="preserve"> </w:t>
       </w:r>
-      <w:hyperlink r:id="rId75">
+      <w:hyperlink r:id="rId74">
         <w:r>
           <w:rPr>
             <w:rStyle w:val="Hyperlink"/>
@@ -36274,8 +36185,8 @@
         </w:r>
       </w:hyperlink>
     </w:p>
-    <w:bookmarkEnd w:id="76"/>
-    <w:bookmarkStart w:id="78" w:name="ref-cermakova_2023"/>
+    <w:bookmarkEnd w:id="75"/>
+    <w:bookmarkStart w:id="77" w:name="ref-cermakova_2023"/>
     <w:p>
       <w:pPr>
         <w:pStyle w:val="Bibliography"/>
@@ -36312,7 +36223,7 @@
       <w:r>
         <w:t xml:space="preserve"> </w:t>
       </w:r>
-      <w:hyperlink r:id="rId77">
+      <w:hyperlink r:id="rId76">
         <w:r>
           <w:rPr>
             <w:rStyle w:val="Hyperlink"/>
@@ -36321,8 +36232,8 @@
         </w:r>
       </w:hyperlink>
     </w:p>
-    <w:bookmarkEnd w:id="78"/>
-    <w:bookmarkStart w:id="80" w:name="ref-dangiulli_2012"/>
+    <w:bookmarkEnd w:id="77"/>
+    <w:bookmarkStart w:id="79" w:name="ref-dangiulli_2012"/>
     <w:p>
       <w:pPr>
         <w:pStyle w:val="Bibliography"/>
@@ -36359,7 +36270,7 @@
       <w:r>
         <w:t xml:space="preserve"> </w:t>
       </w:r>
-      <w:hyperlink r:id="rId79">
+      <w:hyperlink r:id="rId78">
         <w:r>
           <w:rPr>
             <w:rStyle w:val="Hyperlink"/>
@@ -36368,8 +36279,8 @@
         </w:r>
       </w:hyperlink>
     </w:p>
-    <w:bookmarkEnd w:id="80"/>
-    <w:bookmarkStart w:id="82" w:name="ref-daly_2005"/>
+    <w:bookmarkEnd w:id="79"/>
+    <w:bookmarkStart w:id="81" w:name="ref-daly_2005"/>
     <w:p>
       <w:pPr>
         <w:pStyle w:val="Bibliography"/>
@@ -36418,7 +36329,7 @@
       <w:r>
         <w:t xml:space="preserve"> </w:t>
       </w:r>
-      <w:hyperlink r:id="rId81">
+      <w:hyperlink r:id="rId80">
         <w:r>
           <w:rPr>
             <w:rStyle w:val="Hyperlink"/>
@@ -36427,8 +36338,8 @@
         </w:r>
       </w:hyperlink>
     </w:p>
-    <w:bookmarkEnd w:id="82"/>
-    <w:bookmarkStart w:id="84" w:name="ref-dang_2017"/>
+    <w:bookmarkEnd w:id="81"/>
+    <w:bookmarkStart w:id="83" w:name="ref-dang_2017"/>
     <w:p>
       <w:pPr>
         <w:pStyle w:val="Bibliography"/>
@@ -36489,7 +36400,7 @@
       <w:r>
         <w:t xml:space="preserve"> </w:t>
       </w:r>
-      <w:hyperlink r:id="rId83">
+      <w:hyperlink r:id="rId82">
         <w:r>
           <w:rPr>
             <w:rStyle w:val="Hyperlink"/>
@@ -36498,8 +36409,8 @@
         </w:r>
       </w:hyperlink>
     </w:p>
-    <w:bookmarkEnd w:id="84"/>
-    <w:bookmarkStart w:id="86" w:name="ref-debruine_2021"/>
+    <w:bookmarkEnd w:id="83"/>
+    <w:bookmarkStart w:id="85" w:name="ref-debruine_2021"/>
     <w:p>
       <w:pPr>
         <w:pStyle w:val="Bibliography"/>
@@ -36551,7 +36462,7 @@
       <w:r>
         <w:t xml:space="preserve"> </w:t>
       </w:r>
-      <w:hyperlink r:id="rId85">
+      <w:hyperlink r:id="rId84">
         <w:r>
           <w:rPr>
             <w:rStyle w:val="Hyperlink"/>
@@ -36560,8 +36471,8 @@
         </w:r>
       </w:hyperlink>
     </w:p>
-    <w:bookmarkEnd w:id="86"/>
-    <w:bookmarkStart w:id="88" w:name="ref-giudice_2018"/>
+    <w:bookmarkEnd w:id="85"/>
+    <w:bookmarkStart w:id="87" w:name="ref-giudice_2018"/>
     <w:p>
       <w:pPr>
         <w:pStyle w:val="Bibliography"/>
@@ -36610,7 +36521,7 @@
       <w:r>
         <w:t xml:space="preserve"> </w:t>
       </w:r>
-      <w:hyperlink r:id="rId87">
+      <w:hyperlink r:id="rId86">
         <w:r>
           <w:rPr>
             <w:rStyle w:val="Hyperlink"/>
@@ -36619,8 +36530,8 @@
         </w:r>
       </w:hyperlink>
     </w:p>
-    <w:bookmarkEnd w:id="88"/>
-    <w:bookmarkStart w:id="90" w:name="ref-giudice_2021"/>
+    <w:bookmarkEnd w:id="87"/>
+    <w:bookmarkStart w:id="89" w:name="ref-giudice_2021"/>
     <w:p>
       <w:pPr>
         <w:pStyle w:val="Bibliography"/>
@@ -36744,7 +36655,7 @@
       <w:r>
         <w:t xml:space="preserve"> </w:t>
       </w:r>
-      <w:hyperlink r:id="rId89">
+      <w:hyperlink r:id="rId88">
         <w:r>
           <w:rPr>
             <w:rStyle w:val="Hyperlink"/>
@@ -36753,8 +36664,8 @@
         </w:r>
       </w:hyperlink>
     </w:p>
-    <w:bookmarkEnd w:id="90"/>
-    <w:bookmarkStart w:id="92" w:name="ref-denwood_2016"/>
+    <w:bookmarkEnd w:id="89"/>
+    <w:bookmarkStart w:id="91" w:name="ref-denwood_2016"/>
     <w:p>
       <w:pPr>
         <w:pStyle w:val="Bibliography"/>
@@ -36830,7 +36741,7 @@
       <w:r>
         <w:t xml:space="preserve"> </w:t>
       </w:r>
-      <w:hyperlink r:id="rId91">
+      <w:hyperlink r:id="rId90">
         <w:r>
           <w:rPr>
             <w:rStyle w:val="Hyperlink"/>
@@ -36839,8 +36750,8 @@
         </w:r>
       </w:hyperlink>
     </w:p>
-    <w:bookmarkEnd w:id="92"/>
-    <w:bookmarkStart w:id="94" w:name="ref-ellis_2017"/>
+    <w:bookmarkEnd w:id="91"/>
+    <w:bookmarkStart w:id="93" w:name="ref-ellis_2017"/>
     <w:p>
       <w:pPr>
         <w:pStyle w:val="Bibliography"/>
@@ -36889,7 +36800,7 @@
       <w:r>
         <w:t xml:space="preserve"> </w:t>
       </w:r>
-      <w:hyperlink r:id="rId93">
+      <w:hyperlink r:id="rId92">
         <w:r>
           <w:rPr>
             <w:rStyle w:val="Hyperlink"/>
@@ -36898,8 +36809,8 @@
         </w:r>
       </w:hyperlink>
     </w:p>
-    <w:bookmarkEnd w:id="94"/>
-    <w:bookmarkStart w:id="96" w:name="ref-eriksen_1974"/>
+    <w:bookmarkEnd w:id="93"/>
+    <w:bookmarkStart w:id="95" w:name="ref-eriksen_1974"/>
     <w:p>
       <w:pPr>
         <w:pStyle w:val="Bibliography"/>
@@ -36933,7 +36844,7 @@
       <w:r>
         <w:t xml:space="preserve">(1), 143–149. https://doi.org/</w:t>
       </w:r>
-      <w:hyperlink r:id="rId95">
+      <w:hyperlink r:id="rId94">
         <w:r>
           <w:rPr>
             <w:rStyle w:val="Hyperlink"/>
@@ -36942,8 +36853,8 @@
         </w:r>
       </w:hyperlink>
     </w:p>
-    <w:bookmarkEnd w:id="96"/>
-    <w:bookmarkStart w:id="98" w:name="ref-farah_2006"/>
+    <w:bookmarkEnd w:id="95"/>
+    <w:bookmarkStart w:id="97" w:name="ref-farah_2006"/>
     <w:p>
       <w:pPr>
         <w:pStyle w:val="Bibliography"/>
@@ -36992,7 +36903,7 @@
       <w:r>
         <w:t xml:space="preserve"> </w:t>
       </w:r>
-      <w:hyperlink r:id="rId97">
+      <w:hyperlink r:id="rId96">
         <w:r>
           <w:rPr>
             <w:rStyle w:val="Hyperlink"/>
@@ -37001,8 +36912,8 @@
         </w:r>
       </w:hyperlink>
     </w:p>
-    <w:bookmarkEnd w:id="98"/>
-    <w:bookmarkStart w:id="100" w:name="ref-fields_2021"/>
+    <w:bookmarkEnd w:id="97"/>
+    <w:bookmarkStart w:id="99" w:name="ref-fields_2021"/>
     <w:p>
       <w:pPr>
         <w:pStyle w:val="Bibliography"/>
@@ -37051,7 +36962,7 @@
       <w:r>
         <w:t xml:space="preserve"> </w:t>
       </w:r>
-      <w:hyperlink r:id="rId99">
+      <w:hyperlink r:id="rId98">
         <w:r>
           <w:rPr>
             <w:rStyle w:val="Hyperlink"/>
@@ -37060,8 +36971,8 @@
         </w:r>
       </w:hyperlink>
     </w:p>
-    <w:bookmarkEnd w:id="100"/>
-    <w:bookmarkStart w:id="102" w:name="ref-forstmann_2016"/>
+    <w:bookmarkEnd w:id="99"/>
+    <w:bookmarkStart w:id="101" w:name="ref-forstmann_2016"/>
     <w:p>
       <w:pPr>
         <w:pStyle w:val="Bibliography"/>
@@ -37107,7 +37018,7 @@
       <w:r>
         <w:t xml:space="preserve"> </w:t>
       </w:r>
-      <w:hyperlink r:id="rId101">
+      <w:hyperlink r:id="rId100">
         <w:r>
           <w:rPr>
             <w:rStyle w:val="Hyperlink"/>
@@ -37116,8 +37027,8 @@
         </w:r>
       </w:hyperlink>
     </w:p>
-    <w:bookmarkEnd w:id="102"/>
-    <w:bookmarkStart w:id="104" w:name="ref-frankenhuis_2018"/>
+    <w:bookmarkEnd w:id="101"/>
+    <w:bookmarkStart w:id="103" w:name="ref-frankenhuis_2018"/>
     <w:p>
       <w:pPr>
         <w:pStyle w:val="Bibliography"/>
@@ -37151,7 +37062,7 @@
       <w:r>
         <w:t xml:space="preserve">(1), 18. https://doi.org/</w:t>
       </w:r>
-      <w:hyperlink r:id="rId103">
+      <w:hyperlink r:id="rId102">
         <w:r>
           <w:rPr>
             <w:rStyle w:val="Hyperlink"/>
@@ -37160,8 +37071,8 @@
         </w:r>
       </w:hyperlink>
     </w:p>
-    <w:bookmarkEnd w:id="104"/>
-    <w:bookmarkStart w:id="106" w:name="ref-frankenhuis_2016"/>
+    <w:bookmarkEnd w:id="103"/>
+    <w:bookmarkStart w:id="105" w:name="ref-frankenhuis_2016"/>
     <w:p>
       <w:pPr>
         <w:pStyle w:val="Bibliography"/>
@@ -37198,7 +37109,7 @@
       <w:r>
         <w:t xml:space="preserve"> </w:t>
       </w:r>
-      <w:hyperlink r:id="rId105">
+      <w:hyperlink r:id="rId104">
         <w:r>
           <w:rPr>
             <w:rStyle w:val="Hyperlink"/>
@@ -37207,8 +37118,8 @@
         </w:r>
       </w:hyperlink>
     </w:p>
-    <w:bookmarkEnd w:id="106"/>
-    <w:bookmarkStart w:id="108" w:name="ref-frankenhuis_deVries_2020"/>
+    <w:bookmarkEnd w:id="105"/>
+    <w:bookmarkStart w:id="107" w:name="ref-frankenhuis_deVries_2020"/>
     <w:p>
       <w:pPr>
         <w:pStyle w:val="Bibliography"/>
@@ -37254,7 +37165,7 @@
       <w:r>
         <w:t xml:space="preserve">(4), e12835. https://doi.org/</w:t>
       </w:r>
-      <w:hyperlink r:id="rId107">
+      <w:hyperlink r:id="rId106">
         <w:r>
           <w:rPr>
             <w:rStyle w:val="Hyperlink"/>
@@ -37263,8 +37174,8 @@
         </w:r>
       </w:hyperlink>
     </w:p>
-    <w:bookmarkEnd w:id="108"/>
-    <w:bookmarkStart w:id="110" w:name="ref-frankenhuis_2013"/>
+    <w:bookmarkEnd w:id="107"/>
+    <w:bookmarkStart w:id="109" w:name="ref-frankenhuis_2013"/>
     <w:p>
       <w:pPr>
         <w:pStyle w:val="Bibliography"/>
@@ -37301,7 +37212,7 @@
       <w:r>
         <w:t xml:space="preserve"> </w:t>
       </w:r>
-      <w:hyperlink r:id="rId109">
+      <w:hyperlink r:id="rId108">
         <w:r>
           <w:rPr>
             <w:rStyle w:val="Hyperlink"/>
@@ -37310,8 +37221,8 @@
         </w:r>
       </w:hyperlink>
     </w:p>
-    <w:bookmarkEnd w:id="110"/>
-    <w:bookmarkStart w:id="112" w:name="ref-frankenhuis_2020"/>
+    <w:bookmarkEnd w:id="109"/>
+    <w:bookmarkStart w:id="111" w:name="ref-frankenhuis_2020"/>
     <w:p>
       <w:pPr>
         <w:pStyle w:val="Bibliography"/>
@@ -37378,7 +37289,7 @@
       <w:r>
         <w:t xml:space="preserve"> </w:t>
       </w:r>
-      <w:hyperlink r:id="rId111">
+      <w:hyperlink r:id="rId110">
         <w:r>
           <w:rPr>
             <w:rStyle w:val="Hyperlink"/>
@@ -37387,8 +37298,8 @@
         </w:r>
       </w:hyperlink>
     </w:p>
-    <w:bookmarkEnd w:id="112"/>
-    <w:bookmarkStart w:id="114" w:name="ref-ganschow_2023"/>
+    <w:bookmarkEnd w:id="111"/>
+    <w:bookmarkStart w:id="113" w:name="ref-ganschow_2023"/>
     <w:p>
       <w:pPr>
         <w:pStyle w:val="Bibliography"/>
@@ -37412,7 +37323,7 @@
       <w:r>
         <w:t xml:space="preserve"> </w:t>
       </w:r>
-      <w:hyperlink r:id="rId113">
+      <w:hyperlink r:id="rId112">
         <w:r>
           <w:rPr>
             <w:rStyle w:val="Hyperlink"/>
@@ -37421,8 +37332,8 @@
         </w:r>
       </w:hyperlink>
     </w:p>
-    <w:bookmarkEnd w:id="114"/>
-    <w:bookmarkStart w:id="116" w:name="ref-gellci_2019"/>
+    <w:bookmarkEnd w:id="113"/>
+    <w:bookmarkStart w:id="115" w:name="ref-gellci_2019"/>
     <w:p>
       <w:pPr>
         <w:pStyle w:val="Bibliography"/>
@@ -37459,7 +37370,7 @@
       <w:r>
         <w:t xml:space="preserve"> </w:t>
       </w:r>
-      <w:hyperlink r:id="rId115">
+      <w:hyperlink r:id="rId114">
         <w:r>
           <w:rPr>
             <w:rStyle w:val="Hyperlink"/>
@@ -37468,8 +37379,8 @@
         </w:r>
       </w:hyperlink>
     </w:p>
-    <w:bookmarkEnd w:id="116"/>
-    <w:bookmarkStart w:id="118" w:name="ref-giuliano_2018"/>
+    <w:bookmarkEnd w:id="115"/>
+    <w:bookmarkStart w:id="117" w:name="ref-giuliano_2018"/>
     <w:p>
       <w:pPr>
         <w:pStyle w:val="Bibliography"/>
@@ -37506,7 +37417,7 @@
       <w:r>
         <w:t xml:space="preserve"> </w:t>
       </w:r>
-      <w:hyperlink r:id="rId117">
+      <w:hyperlink r:id="rId116">
         <w:r>
           <w:rPr>
             <w:rStyle w:val="Hyperlink"/>
@@ -37515,8 +37426,8 @@
         </w:r>
       </w:hyperlink>
     </w:p>
-    <w:bookmarkEnd w:id="118"/>
-    <w:bookmarkStart w:id="120" w:name="ref-glynn_2019"/>
+    <w:bookmarkEnd w:id="117"/>
+    <w:bookmarkStart w:id="119" w:name="ref-glynn_2019"/>
     <w:p>
       <w:pPr>
         <w:pStyle w:val="Bibliography"/>
@@ -37586,7 +37497,7 @@
       <w:r>
         <w:t xml:space="preserve"> </w:t>
       </w:r>
-      <w:hyperlink r:id="rId119">
+      <w:hyperlink r:id="rId118">
         <w:r>
           <w:rPr>
             <w:rStyle w:val="Hyperlink"/>
@@ -37595,8 +37506,8 @@
         </w:r>
       </w:hyperlink>
     </w:p>
-    <w:bookmarkEnd w:id="120"/>
-    <w:bookmarkStart w:id="122" w:name="ref-grange_2016"/>
+    <w:bookmarkEnd w:id="119"/>
+    <w:bookmarkStart w:id="121" w:name="ref-grange_2016"/>
     <w:p>
       <w:pPr>
         <w:pStyle w:val="Bibliography"/>
@@ -37651,7 +37562,7 @@
       <w:r>
         <w:t xml:space="preserve"> </w:t>
       </w:r>
-      <w:hyperlink r:id="rId121">
+      <w:hyperlink r:id="rId120">
         <w:r>
           <w:rPr>
             <w:rStyle w:val="Hyperlink"/>
@@ -37660,8 +37571,8 @@
         </w:r>
       </w:hyperlink>
     </w:p>
-    <w:bookmarkEnd w:id="122"/>
-    <w:bookmarkStart w:id="124" w:name="ref-hackman_2010"/>
+    <w:bookmarkEnd w:id="121"/>
+    <w:bookmarkStart w:id="123" w:name="ref-hackman_2010"/>
     <w:p>
       <w:pPr>
         <w:pStyle w:val="Bibliography"/>
@@ -37707,7 +37618,7 @@
       <w:r>
         <w:t xml:space="preserve">(9), 651–659. https://doi.org/</w:t>
       </w:r>
-      <w:hyperlink r:id="rId123">
+      <w:hyperlink r:id="rId122">
         <w:r>
           <w:rPr>
             <w:rStyle w:val="Hyperlink"/>
@@ -37716,8 +37627,8 @@
         </w:r>
       </w:hyperlink>
     </w:p>
-    <w:bookmarkEnd w:id="124"/>
-    <w:bookmarkStart w:id="126" w:name="ref-hakim_2017"/>
+    <w:bookmarkEnd w:id="123"/>
+    <w:bookmarkStart w:id="125" w:name="ref-hakim_2017"/>
     <w:p>
       <w:pPr>
         <w:pStyle w:val="Bibliography"/>
@@ -37793,7 +37704,7 @@
       <w:r>
         <w:t xml:space="preserve">(2), 142–152. https://doi.org/</w:t>
       </w:r>
-      <w:hyperlink r:id="rId125">
+      <w:hyperlink r:id="rId124">
         <w:r>
           <w:rPr>
             <w:rStyle w:val="Hyperlink"/>
@@ -37802,8 +37713,8 @@
         </w:r>
       </w:hyperlink>
     </w:p>
-    <w:bookmarkEnd w:id="126"/>
-    <w:bookmarkStart w:id="128" w:name="ref-hao_2022"/>
+    <w:bookmarkEnd w:id="125"/>
+    <w:bookmarkStart w:id="127" w:name="ref-hao_2022"/>
     <w:p>
       <w:pPr>
         <w:pStyle w:val="Bibliography"/>
@@ -37827,7 +37738,7 @@
       <w:r>
         <w:t xml:space="preserve"> </w:t>
       </w:r>
-      <w:hyperlink r:id="rId127">
+      <w:hyperlink r:id="rId126">
         <w:r>
           <w:rPr>
             <w:rStyle w:val="Hyperlink"/>
@@ -37836,8 +37747,8 @@
         </w:r>
       </w:hyperlink>
     </w:p>
-    <w:bookmarkEnd w:id="128"/>
-    <w:bookmarkStart w:id="130" w:name="ref-hedge_2022"/>
+    <w:bookmarkEnd w:id="127"/>
+    <w:bookmarkStart w:id="129" w:name="ref-hedge_2022"/>
     <w:p>
       <w:pPr>
         <w:pStyle w:val="Bibliography"/>
@@ -37874,7 +37785,7 @@
       <w:r>
         <w:t xml:space="preserve"> </w:t>
       </w:r>
-      <w:hyperlink r:id="rId129">
+      <w:hyperlink r:id="rId128">
         <w:r>
           <w:rPr>
             <w:rStyle w:val="Hyperlink"/>
@@ -37883,8 +37794,8 @@
         </w:r>
       </w:hyperlink>
     </w:p>
-    <w:bookmarkEnd w:id="130"/>
-    <w:bookmarkStart w:id="132" w:name="ref-hilger_2017"/>
+    <w:bookmarkEnd w:id="129"/>
+    <w:bookmarkStart w:id="131" w:name="ref-hilger_2017"/>
     <w:p>
       <w:pPr>
         <w:pStyle w:val="Bibliography"/>
@@ -37933,7 +37844,7 @@
       <w:r>
         <w:t xml:space="preserve"> </w:t>
       </w:r>
-      <w:hyperlink r:id="rId131">
+      <w:hyperlink r:id="rId130">
         <w:r>
           <w:rPr>
             <w:rStyle w:val="Hyperlink"/>
@@ -37942,8 +37853,8 @@
         </w:r>
       </w:hyperlink>
     </w:p>
-    <w:bookmarkEnd w:id="132"/>
-    <w:bookmarkStart w:id="134" w:name="ref-kubel_2023"/>
+    <w:bookmarkEnd w:id="131"/>
+    <w:bookmarkStart w:id="133" w:name="ref-kubel_2023"/>
     <w:p>
       <w:pPr>
         <w:pStyle w:val="Bibliography"/>
@@ -37989,7 +37900,7 @@
       <w:r>
         <w:t xml:space="preserve"> </w:t>
       </w:r>
-      <w:hyperlink r:id="rId133">
+      <w:hyperlink r:id="rId132">
         <w:r>
           <w:rPr>
             <w:rStyle w:val="Hyperlink"/>
@@ -37998,8 +37909,8 @@
         </w:r>
       </w:hyperlink>
     </w:p>
-    <w:bookmarkEnd w:id="134"/>
-    <w:bookmarkStart w:id="136" w:name="ref-lakens_2023"/>
+    <w:bookmarkEnd w:id="133"/>
+    <w:bookmarkStart w:id="135" w:name="ref-lakens_2023"/>
     <w:p>
       <w:pPr>
         <w:pStyle w:val="Bibliography"/>
@@ -38093,7 +38004,7 @@
       <w:r>
         <w:t xml:space="preserve"> </w:t>
       </w:r>
-      <w:hyperlink r:id="rId135">
+      <w:hyperlink r:id="rId134">
         <w:r>
           <w:rPr>
             <w:rStyle w:val="Hyperlink"/>
@@ -38102,8 +38013,8 @@
         </w:r>
       </w:hyperlink>
     </w:p>
-    <w:bookmarkEnd w:id="136"/>
-    <w:bookmarkStart w:id="138" w:name="ref-lee_2023"/>
+    <w:bookmarkEnd w:id="135"/>
+    <w:bookmarkStart w:id="137" w:name="ref-lee_2023"/>
     <w:p>
       <w:pPr>
         <w:pStyle w:val="Bibliography"/>
@@ -38149,7 +38060,7 @@
       <w:r>
         <w:t xml:space="preserve">(7), 5415–5427. https://doi.org/</w:t>
       </w:r>
-      <w:hyperlink r:id="rId137">
+      <w:hyperlink r:id="rId136">
         <w:r>
           <w:rPr>
             <w:rStyle w:val="Hyperlink"/>
@@ -38158,8 +38069,8 @@
         </w:r>
       </w:hyperlink>
     </w:p>
-    <w:bookmarkEnd w:id="138"/>
-    <w:bookmarkStart w:id="140" w:name="ref-deleeuw_2015"/>
+    <w:bookmarkEnd w:id="137"/>
+    <w:bookmarkStart w:id="139" w:name="ref-deleeuw_2015"/>
     <w:p>
       <w:pPr>
         <w:pStyle w:val="Bibliography"/>
@@ -38235,7 +38146,7 @@
       <w:r>
         <w:t xml:space="preserve"> </w:t>
       </w:r>
-      <w:hyperlink r:id="rId139">
+      <w:hyperlink r:id="rId138">
         <w:r>
           <w:rPr>
             <w:rStyle w:val="Hyperlink"/>
@@ -38244,8 +38155,8 @@
         </w:r>
       </w:hyperlink>
     </w:p>
-    <w:bookmarkEnd w:id="140"/>
-    <w:bookmarkStart w:id="142" w:name="ref-loffler_2022"/>
+    <w:bookmarkEnd w:id="139"/>
+    <w:bookmarkStart w:id="141" w:name="ref-loffler_2022"/>
     <w:p>
       <w:pPr>
         <w:pStyle w:val="Bibliography"/>
@@ -38269,7 +38180,7 @@
       <w:r>
         <w:t xml:space="preserve"> </w:t>
       </w:r>
-      <w:hyperlink r:id="rId141">
+      <w:hyperlink r:id="rId140">
         <w:r>
           <w:rPr>
             <w:rStyle w:val="Hyperlink"/>
@@ -38278,8 +38189,8 @@
         </w:r>
       </w:hyperlink>
     </w:p>
-    <w:bookmarkEnd w:id="142"/>
-    <w:bookmarkStart w:id="144" w:name="ref-matheny_1995"/>
+    <w:bookmarkEnd w:id="141"/>
+    <w:bookmarkStart w:id="143" w:name="ref-matheny_1995"/>
     <w:p>
       <w:pPr>
         <w:pStyle w:val="Bibliography"/>
@@ -38361,7 +38272,7 @@
       <w:r>
         <w:t xml:space="preserve"> </w:t>
       </w:r>
-      <w:hyperlink r:id="rId143">
+      <w:hyperlink r:id="rId142">
         <w:r>
           <w:rPr>
             <w:rStyle w:val="Hyperlink"/>
@@ -38370,8 +38281,8 @@
         </w:r>
       </w:hyperlink>
     </w:p>
-    <w:bookmarkEnd w:id="144"/>
-    <w:bookmarkStart w:id="146" w:name="ref-mckone_2010"/>
+    <w:bookmarkEnd w:id="143"/>
+    <w:bookmarkStart w:id="145" w:name="ref-mckone_2010"/>
     <w:p>
       <w:pPr>
         <w:pStyle w:val="Bibliography"/>
@@ -38417,7 +38328,7 @@
       <w:r>
         <w:t xml:space="preserve">(16), 1540–1549. https://doi.org/</w:t>
       </w:r>
-      <w:hyperlink r:id="rId145">
+      <w:hyperlink r:id="rId144">
         <w:r>
           <w:rPr>
             <w:rStyle w:val="Hyperlink"/>
@@ -38426,8 +38337,8 @@
         </w:r>
       </w:hyperlink>
     </w:p>
-    <w:bookmarkEnd w:id="146"/>
-    <w:bookmarkStart w:id="148" w:name="ref-mezzacappa_2004"/>
+    <w:bookmarkEnd w:id="145"/>
+    <w:bookmarkStart w:id="147" w:name="ref-mezzacappa_2004"/>
     <w:p>
       <w:pPr>
         <w:pStyle w:val="Bibliography"/>
@@ -38476,7 +38387,7 @@
       <w:r>
         <w:t xml:space="preserve"> </w:t>
       </w:r>
-      <w:hyperlink r:id="rId147">
+      <w:hyperlink r:id="rId146">
         <w:r>
           <w:rPr>
             <w:rStyle w:val="Hyperlink"/>
@@ -38485,8 +38396,8 @@
         </w:r>
       </w:hyperlink>
     </w:p>
-    <w:bookmarkEnd w:id="148"/>
-    <w:bookmarkStart w:id="150" w:name="ref-mittal_2015"/>
+    <w:bookmarkEnd w:id="147"/>
+    <w:bookmarkStart w:id="149" w:name="ref-mittal_2015"/>
     <w:p>
       <w:pPr>
         <w:pStyle w:val="Bibliography"/>
@@ -38535,7 +38446,7 @@
       <w:r>
         <w:t xml:space="preserve"> </w:t>
       </w:r>
-      <w:hyperlink r:id="rId149">
+      <w:hyperlink r:id="rId148">
         <w:r>
           <w:rPr>
             <w:rStyle w:val="Hyperlink"/>
@@ -38544,8 +38455,8 @@
         </w:r>
       </w:hyperlink>
     </w:p>
-    <w:bookmarkEnd w:id="150"/>
-    <w:bookmarkStart w:id="152" w:name="ref-navon_1977"/>
+    <w:bookmarkEnd w:id="149"/>
+    <w:bookmarkStart w:id="151" w:name="ref-navon_1977"/>
     <w:p>
       <w:pPr>
         <w:pStyle w:val="Bibliography"/>
@@ -38594,7 +38505,7 @@
       <w:r>
         <w:t xml:space="preserve"> </w:t>
       </w:r>
-      <w:hyperlink r:id="rId151">
+      <w:hyperlink r:id="rId150">
         <w:r>
           <w:rPr>
             <w:rStyle w:val="Hyperlink"/>
@@ -38603,8 +38514,8 @@
         </w:r>
       </w:hyperlink>
     </w:p>
-    <w:bookmarkEnd w:id="152"/>
-    <w:bookmarkStart w:id="154" w:name="ref-noble_2005"/>
+    <w:bookmarkEnd w:id="151"/>
+    <w:bookmarkStart w:id="153" w:name="ref-noble_2005"/>
     <w:p>
       <w:pPr>
         <w:pStyle w:val="Bibliography"/>
@@ -38641,7 +38552,7 @@
       <w:r>
         <w:t xml:space="preserve"> </w:t>
       </w:r>
-      <w:hyperlink r:id="rId153">
+      <w:hyperlink r:id="rId152">
         <w:r>
           <w:rPr>
             <w:rStyle w:val="Hyperlink"/>
@@ -38650,8 +38561,8 @@
         </w:r>
       </w:hyperlink>
     </w:p>
-    <w:bookmarkEnd w:id="154"/>
-    <w:bookmarkStart w:id="156" w:name="ref-nweze_2021"/>
+    <w:bookmarkEnd w:id="153"/>
+    <w:bookmarkStart w:id="155" w:name="ref-nweze_2021"/>
     <w:p>
       <w:pPr>
         <w:pStyle w:val="Bibliography"/>
@@ -38712,7 +38623,7 @@
       <w:r>
         <w:t xml:space="preserve"> </w:t>
       </w:r>
-      <w:hyperlink r:id="rId155">
+      <w:hyperlink r:id="rId154">
         <w:r>
           <w:rPr>
             <w:rStyle w:val="Hyperlink"/>
@@ -38721,8 +38632,8 @@
         </w:r>
       </w:hyperlink>
     </w:p>
-    <w:bookmarkEnd w:id="156"/>
-    <w:bookmarkStart w:id="158" w:name="ref-posner_1980"/>
+    <w:bookmarkEnd w:id="155"/>
+    <w:bookmarkStart w:id="157" w:name="ref-posner_1980"/>
     <w:p>
       <w:pPr>
         <w:pStyle w:val="Bibliography"/>
@@ -38765,7 +38676,7 @@
       <w:r>
         <w:t xml:space="preserve">(2), 3–25. https://doi.org/</w:t>
       </w:r>
-      <w:hyperlink r:id="rId157">
+      <w:hyperlink r:id="rId156">
         <w:r>
           <w:rPr>
             <w:rStyle w:val="Hyperlink"/>
@@ -38774,8 +38685,8 @@
         </w:r>
       </w:hyperlink>
     </w:p>
-    <w:bookmarkEnd w:id="158"/>
-    <w:bookmarkStart w:id="160" w:name="ref-ratcliff_2015"/>
+    <w:bookmarkEnd w:id="157"/>
+    <w:bookmarkStart w:id="159" w:name="ref-ratcliff_2015"/>
     <w:p>
       <w:pPr>
         <w:pStyle w:val="Bibliography"/>
@@ -38812,7 +38723,7 @@
       <w:r>
         <w:t xml:space="preserve"> </w:t>
       </w:r>
-      <w:hyperlink r:id="rId159">
+      <w:hyperlink r:id="rId158">
         <w:r>
           <w:rPr>
             <w:rStyle w:val="Hyperlink"/>
@@ -38821,8 +38732,8 @@
         </w:r>
       </w:hyperlink>
     </w:p>
-    <w:bookmarkEnd w:id="160"/>
-    <w:bookmarkStart w:id="162" w:name="ref-ratcliff_2008"/>
+    <w:bookmarkEnd w:id="159"/>
+    <w:bookmarkStart w:id="161" w:name="ref-ratcliff_2008"/>
     <w:p>
       <w:pPr>
         <w:pStyle w:val="Bibliography"/>
@@ -38871,7 +38782,7 @@
       <w:r>
         <w:t xml:space="preserve"> </w:t>
       </w:r>
-      <w:hyperlink r:id="rId161">
+      <w:hyperlink r:id="rId160">
         <w:r>
           <w:rPr>
             <w:rStyle w:val="Hyperlink"/>
@@ -38880,8 +38791,8 @@
         </w:r>
       </w:hyperlink>
     </w:p>
-    <w:bookmarkEnd w:id="162"/>
-    <w:bookmarkStart w:id="164" w:name="ref-ratcliff_1998"/>
+    <w:bookmarkEnd w:id="161"/>
+    <w:bookmarkStart w:id="163" w:name="ref-ratcliff_1998"/>
     <w:p>
       <w:pPr>
         <w:pStyle w:val="Bibliography"/>
@@ -38918,7 +38829,7 @@
       <w:r>
         <w:t xml:space="preserve"> </w:t>
       </w:r>
-      <w:hyperlink r:id="rId163">
+      <w:hyperlink r:id="rId162">
         <w:r>
           <w:rPr>
             <w:rStyle w:val="Hyperlink"/>
@@ -38927,8 +38838,8 @@
         </w:r>
       </w:hyperlink>
     </w:p>
-    <w:bookmarkEnd w:id="164"/>
-    <w:bookmarkStart w:id="166" w:name="ref-rey_mermet_2019"/>
+    <w:bookmarkEnd w:id="163"/>
+    <w:bookmarkStart w:id="165" w:name="ref-rey_mermet_2019"/>
     <w:p>
       <w:pPr>
         <w:pStyle w:val="Bibliography"/>
@@ -38965,7 +38876,7 @@
       <w:r>
         <w:t xml:space="preserve"> </w:t>
       </w:r>
-      <w:hyperlink r:id="rId165">
+      <w:hyperlink r:id="rId164">
         <w:r>
           <w:rPr>
             <w:rStyle w:val="Hyperlink"/>
@@ -38974,8 +38885,8 @@
         </w:r>
       </w:hyperlink>
     </w:p>
-    <w:bookmarkEnd w:id="166"/>
-    <w:bookmarkStart w:id="168" w:name="ref-ridderinkhof_2021"/>
+    <w:bookmarkEnd w:id="165"/>
+    <w:bookmarkStart w:id="167" w:name="ref-ridderinkhof_2021"/>
     <w:p>
       <w:pPr>
         <w:pStyle w:val="Bibliography"/>
@@ -39036,7 +38947,7 @@
       <w:r>
         <w:t xml:space="preserve"> </w:t>
       </w:r>
-      <w:hyperlink r:id="rId167">
+      <w:hyperlink r:id="rId166">
         <w:r>
           <w:rPr>
             <w:rStyle w:val="Hyperlink"/>
@@ -39045,8 +38956,8 @@
         </w:r>
       </w:hyperlink>
     </w:p>
-    <w:bookmarkEnd w:id="168"/>
-    <w:bookmarkStart w:id="170" w:name="ref-rouder_2019"/>
+    <w:bookmarkEnd w:id="167"/>
+    <w:bookmarkStart w:id="169" w:name="ref-rouder_2019"/>
     <w:p>
       <w:pPr>
         <w:pStyle w:val="Bibliography"/>
@@ -39083,7 +38994,7 @@
       <w:r>
         <w:t xml:space="preserve"> </w:t>
       </w:r>
-      <w:hyperlink r:id="rId169">
+      <w:hyperlink r:id="rId168">
         <w:r>
           <w:rPr>
             <w:rStyle w:val="Hyperlink"/>
@@ -39092,8 +39003,8 @@
         </w:r>
       </w:hyperlink>
     </w:p>
-    <w:bookmarkEnd w:id="170"/>
-    <w:bookmarkStart w:id="172" w:name="ref-schwabe_2013"/>
+    <w:bookmarkEnd w:id="169"/>
+    <w:bookmarkStart w:id="171" w:name="ref-schwabe_2013"/>
     <w:p>
       <w:pPr>
         <w:pStyle w:val="Bibliography"/>
@@ -39130,7 +39041,7 @@
       <w:r>
         <w:t xml:space="preserve"> </w:t>
       </w:r>
-      <w:hyperlink r:id="rId171">
+      <w:hyperlink r:id="rId170">
         <w:r>
           <w:rPr>
             <w:rStyle w:val="Hyperlink"/>
@@ -39139,8 +39050,8 @@
         </w:r>
       </w:hyperlink>
     </w:p>
-    <w:bookmarkEnd w:id="172"/>
-    <w:bookmarkStart w:id="174" w:name="ref-shields_2015"/>
+    <w:bookmarkEnd w:id="171"/>
+    <w:bookmarkStart w:id="173" w:name="ref-shields_2015"/>
     <w:p>
       <w:pPr>
         <w:pStyle w:val="Bibliography"/>
@@ -39189,7 +39100,7 @@
       <w:r>
         <w:t xml:space="preserve"> </w:t>
       </w:r>
-      <w:hyperlink r:id="rId173">
+      <w:hyperlink r:id="rId172">
         <w:r>
           <w:rPr>
             <w:rStyle w:val="Hyperlink"/>
@@ -39198,8 +39109,8 @@
         </w:r>
       </w:hyperlink>
     </w:p>
-    <w:bookmarkEnd w:id="174"/>
-    <w:bookmarkStart w:id="176" w:name="ref-shields_2016"/>
+    <w:bookmarkEnd w:id="173"/>
+    <w:bookmarkStart w:id="175" w:name="ref-shields_2016"/>
     <w:p>
       <w:pPr>
         <w:pStyle w:val="Bibliography"/>
@@ -39332,7 +39243,7 @@
       <w:r>
         <w:t xml:space="preserve"> </w:t>
       </w:r>
-      <w:hyperlink r:id="rId175">
+      <w:hyperlink r:id="rId174">
         <w:r>
           <w:rPr>
             <w:rStyle w:val="Hyperlink"/>
@@ -39341,8 +39252,8 @@
         </w:r>
       </w:hyperlink>
     </w:p>
-    <w:bookmarkEnd w:id="176"/>
-    <w:bookmarkStart w:id="178" w:name="ref-simonsohn_2020"/>
+    <w:bookmarkEnd w:id="175"/>
+    <w:bookmarkStart w:id="177" w:name="ref-simonsohn_2020"/>
     <w:p>
       <w:pPr>
         <w:pStyle w:val="Bibliography"/>
@@ -39379,7 +39290,7 @@
       <w:r>
         <w:t xml:space="preserve"> </w:t>
       </w:r>
-      <w:hyperlink r:id="rId177">
+      <w:hyperlink r:id="rId176">
         <w:r>
           <w:rPr>
             <w:rStyle w:val="Hyperlink"/>
@@ -39388,8 +39299,8 @@
         </w:r>
       </w:hyperlink>
     </w:p>
-    <w:bookmarkEnd w:id="178"/>
-    <w:bookmarkStart w:id="180" w:name="ref-stahl_2014"/>
+    <w:bookmarkEnd w:id="177"/>
+    <w:bookmarkStart w:id="179" w:name="ref-stahl_2014"/>
     <w:p>
       <w:pPr>
         <w:pStyle w:val="Bibliography"/>
@@ -39426,7 +39337,7 @@
       <w:r>
         <w:t xml:space="preserve"> </w:t>
       </w:r>
-      <w:hyperlink r:id="rId179">
+      <w:hyperlink r:id="rId178">
         <w:r>
           <w:rPr>
             <w:rStyle w:val="Hyperlink"/>
@@ -39435,8 +39346,8 @@
         </w:r>
       </w:hyperlink>
     </w:p>
-    <w:bookmarkEnd w:id="180"/>
-    <w:bookmarkStart w:id="182" w:name="ref-steegen_2016"/>
+    <w:bookmarkEnd w:id="179"/>
+    <w:bookmarkStart w:id="181" w:name="ref-steegen_2016"/>
     <w:p>
       <w:pPr>
         <w:pStyle w:val="Bibliography"/>
@@ -39506,7 +39417,7 @@
       <w:r>
         <w:t xml:space="preserve"> </w:t>
       </w:r>
-      <w:hyperlink r:id="rId181">
+      <w:hyperlink r:id="rId180">
         <w:r>
           <w:rPr>
             <w:rStyle w:val="Hyperlink"/>
@@ -39515,8 +39426,8 @@
         </w:r>
       </w:hyperlink>
     </w:p>
-    <w:bookmarkEnd w:id="182"/>
-    <w:bookmarkStart w:id="184" w:name="ref-stevens_2009"/>
+    <w:bookmarkEnd w:id="181"/>
+    <w:bookmarkStart w:id="183" w:name="ref-stevens_2009"/>
     <w:p>
       <w:pPr>
         <w:pStyle w:val="Bibliography"/>
@@ -39565,7 +39476,7 @@
       <w:r>
         <w:t xml:space="preserve"> </w:t>
       </w:r>
-      <w:hyperlink r:id="rId183">
+      <w:hyperlink r:id="rId182">
         <w:r>
           <w:rPr>
             <w:rStyle w:val="Hyperlink"/>
@@ -39574,8 +39485,8 @@
         </w:r>
       </w:hyperlink>
     </w:p>
-    <w:bookmarkEnd w:id="184"/>
-    <w:bookmarkStart w:id="186" w:name="ref-ursache_2016"/>
+    <w:bookmarkEnd w:id="183"/>
+    <w:bookmarkStart w:id="185" w:name="ref-ursache_2016"/>
     <w:p>
       <w:pPr>
         <w:pStyle w:val="Bibliography"/>
@@ -39609,7 +39520,7 @@
       <w:r>
         <w:t xml:space="preserve">(10), e00531. https://doi.org/</w:t>
       </w:r>
-      <w:hyperlink r:id="rId185">
+      <w:hyperlink r:id="rId184">
         <w:r>
           <w:rPr>
             <w:rStyle w:val="Hyperlink"/>
@@ -39618,8 +39529,8 @@
         </w:r>
       </w:hyperlink>
     </w:p>
-    <w:bookmarkEnd w:id="186"/>
-    <w:bookmarkStart w:id="187" w:name="ref-vangelder_2023"/>
+    <w:bookmarkEnd w:id="185"/>
+    <w:bookmarkStart w:id="186" w:name="ref-vangelder_2023"/>
     <w:p>
       <w:pPr>
         <w:pStyle w:val="Bibliography"/>
@@ -39638,8 +39549,8 @@
         <w:t xml:space="preserve">Short-term mindsets and crime.</w:t>
       </w:r>
     </w:p>
-    <w:bookmarkEnd w:id="187"/>
-    <w:bookmarkStart w:id="189" w:name="ref-wagenmakers_2009"/>
+    <w:bookmarkEnd w:id="186"/>
+    <w:bookmarkStart w:id="188" w:name="ref-wagenmakers_2009"/>
     <w:p>
       <w:pPr>
         <w:pStyle w:val="Bibliography"/>
@@ -39688,7 +39599,7 @@
       <w:r>
         <w:t xml:space="preserve"> </w:t>
       </w:r>
-      <w:hyperlink r:id="rId188">
+      <w:hyperlink r:id="rId187">
         <w:r>
           <w:rPr>
             <w:rStyle w:val="Hyperlink"/>
@@ -39697,8 +39608,8 @@
         </w:r>
       </w:hyperlink>
     </w:p>
-    <w:bookmarkEnd w:id="189"/>
-    <w:bookmarkStart w:id="191" w:name="ref-white_2018b"/>
+    <w:bookmarkEnd w:id="188"/>
+    <w:bookmarkStart w:id="190" w:name="ref-white_2018b"/>
     <w:p>
       <w:pPr>
         <w:pStyle w:val="Bibliography"/>
@@ -39780,7 +39691,7 @@
       <w:r>
         <w:t xml:space="preserve"> </w:t>
       </w:r>
-      <w:hyperlink r:id="rId190">
+      <w:hyperlink r:id="rId189">
         <w:r>
           <w:rPr>
             <w:rStyle w:val="Hyperlink"/>
@@ -39789,8 +39700,8 @@
         </w:r>
       </w:hyperlink>
     </w:p>
-    <w:bookmarkEnd w:id="191"/>
-    <w:bookmarkStart w:id="193" w:name="ref-white_2011"/>
+    <w:bookmarkEnd w:id="190"/>
+    <w:bookmarkStart w:id="192" w:name="ref-white_2011"/>
     <w:p>
       <w:pPr>
         <w:pStyle w:val="Bibliography"/>
@@ -39839,7 +39750,7 @@
       <w:r>
         <w:t xml:space="preserve"> </w:t>
       </w:r>
-      <w:hyperlink r:id="rId192">
+      <w:hyperlink r:id="rId191">
         <w:r>
           <w:rPr>
             <w:rStyle w:val="Hyperlink"/>
@@ -39848,8 +39759,8 @@
         </w:r>
       </w:hyperlink>
     </w:p>
-    <w:bookmarkEnd w:id="193"/>
-    <w:bookmarkStart w:id="195" w:name="ref-white_2018a"/>
+    <w:bookmarkEnd w:id="192"/>
+    <w:bookmarkStart w:id="194" w:name="ref-white_2018a"/>
     <w:p>
       <w:pPr>
         <w:pStyle w:val="Bibliography"/>
@@ -39898,7 +39809,7 @@
       <w:r>
         <w:t xml:space="preserve"> </w:t>
       </w:r>
-      <w:hyperlink r:id="rId194">
+      <w:hyperlink r:id="rId193">
         <w:r>
           <w:rPr>
             <w:rStyle w:val="Hyperlink"/>
@@ -39907,8 +39818,8 @@
         </w:r>
       </w:hyperlink>
     </w:p>
-    <w:bookmarkEnd w:id="195"/>
-    <w:bookmarkStart w:id="197" w:name="ref-young_2022"/>
+    <w:bookmarkEnd w:id="194"/>
+    <w:bookmarkStart w:id="196" w:name="ref-young_2022"/>
     <w:p>
       <w:pPr>
         <w:pStyle w:val="Bibliography"/>
@@ -39944,7 +39855,7 @@
       <w:r>
         <w:t xml:space="preserve"> </w:t>
       </w:r>
-      <w:hyperlink r:id="rId196">
+      <w:hyperlink r:id="rId195">
         <w:r>
           <w:rPr>
             <w:rStyle w:val="Hyperlink"/>
@@ -39953,8 +39864,8 @@
         </w:r>
       </w:hyperlink>
     </w:p>
-    <w:bookmarkEnd w:id="197"/>
-    <w:bookmarkStart w:id="199" w:name="ref-young_2018"/>
+    <w:bookmarkEnd w:id="196"/>
+    <w:bookmarkStart w:id="198" w:name="ref-young_2018"/>
     <w:p>
       <w:pPr>
         <w:pStyle w:val="Bibliography"/>
@@ -40003,7 +39914,7 @@
       <w:r>
         <w:t xml:space="preserve"> </w:t>
       </w:r>
-      <w:hyperlink r:id="rId198">
+      <w:hyperlink r:id="rId197">
         <w:r>
           <w:rPr>
             <w:rStyle w:val="Hyperlink"/>
@@ -40012,8 +39923,8 @@
         </w:r>
       </w:hyperlink>
     </w:p>
-    <w:bookmarkEnd w:id="199"/>
-    <w:bookmarkStart w:id="201" w:name="ref-young_2023"/>
+    <w:bookmarkEnd w:id="198"/>
+    <w:bookmarkStart w:id="200" w:name="ref-young_2023"/>
     <w:p>
       <w:pPr>
         <w:pStyle w:val="Bibliography"/>
@@ -40065,7 +39976,7 @@
       <w:r>
         <w:t xml:space="preserve"> </w:t>
       </w:r>
-      <w:hyperlink r:id="rId200">
+      <w:hyperlink r:id="rId199">
         <w:r>
           <w:rPr>
             <w:rStyle w:val="Hyperlink"/>
@@ -40074,8 +39985,8 @@
         </w:r>
       </w:hyperlink>
     </w:p>
-    <w:bookmarkEnd w:id="201"/>
-    <w:bookmarkStart w:id="203" w:name="ref-yuan_2012"/>
+    <w:bookmarkEnd w:id="200"/>
+    <w:bookmarkStart w:id="202" w:name="ref-yuan_2012"/>
     <w:p>
       <w:pPr>
         <w:pStyle w:val="Bibliography"/>
@@ -40112,7 +40023,7 @@
       <w:r>
         <w:t xml:space="preserve"> </w:t>
       </w:r>
-      <w:hyperlink r:id="rId202">
+      <w:hyperlink r:id="rId201">
         <w:r>
           <w:rPr>
             <w:rStyle w:val="Hyperlink"/>
@@ -40121,9 +40032,9 @@
         </w:r>
       </w:hyperlink>
     </w:p>
+    <w:bookmarkEnd w:id="202"/>
     <w:bookmarkEnd w:id="203"/>
     <w:bookmarkEnd w:id="204"/>
-    <w:bookmarkEnd w:id="205"/>
     <w:sectPr>
       <w:headerReference r:id="rId10" w:type="even"/>
       <w:headerReference r:id="rId9" w:type="default"/>

</xml_diff>